<commit_message>
Improvements on SRS documentation.
</commit_message>
<xml_diff>
--- a/doc/SRS.docx
+++ b/doc/SRS.docx
@@ -33,7 +33,25 @@
               <w:szCs w:val="18"/>
               <w14:numForm w14:val="lining"/>
             </w:rPr>
-            <w:t>A Ludum Games Production</w:t>
+            <w:t xml:space="preserve">A </w:t>
+          </w:r>
+          <w:proofErr w:type="spellStart"/>
+          <w:r>
+            <w:rPr>
+              <w:color w:val="7F7F7F" w:themeColor="text1" w:themeTint="80"/>
+              <w:szCs w:val="18"/>
+              <w14:numForm w14:val="lining"/>
+            </w:rPr>
+            <w:t>Ludum</w:t>
+          </w:r>
+          <w:proofErr w:type="spellEnd"/>
+          <w:r>
+            <w:rPr>
+              <w:color w:val="7F7F7F" w:themeColor="text1" w:themeTint="80"/>
+              <w:szCs w:val="18"/>
+              <w14:numForm w14:val="lining"/>
+            </w:rPr>
+            <w:t xml:space="preserve"> Games Production</w:t>
           </w:r>
         </w:p>
         <w:p>
@@ -45,7 +63,7 @@
               <w:noProof/>
             </w:rPr>
             <w:drawing>
-              <wp:inline distT="0" distB="0" distL="0" distR="0" wp14:anchorId="00890F4D" wp14:editId="251CBF83">
+              <wp:inline distT="0" distB="0" distL="0" distR="0" wp14:anchorId="48308E07" wp14:editId="09C56F33">
                 <wp:extent cx="6096000" cy="3429000"/>
                 <wp:effectExtent l="0" t="0" r="0" b="0"/>
                 <wp:docPr id="2" name="Picture 2" descr="http://www.stealthybox.com/wp-content/uploads/2013/04/advancewars.jpg"/>
@@ -105,6 +123,7 @@
             <w:dataBinding w:prefixMappings="xmlns:ns0='http://purl.org/dc/elements/1.1/' xmlns:ns1='http://schemas.openxmlformats.org/package/2006/metadata/core-properties' " w:xpath="/ns1:coreProperties[1]/ns0:description[1]" w:storeItemID="{6C3C8BC8-F283-45AE-878A-BAB7291924A1}"/>
             <w:text w:multiLine="1"/>
           </w:sdtPr>
+          <w:sdtEndPr/>
           <w:sdtContent>
             <w:p>
               <w:pPr>
@@ -132,7 +151,15 @@
             <w:pStyle w:val="CompanyInfo"/>
           </w:pPr>
           <w:r>
-            <w:t>Trent Faris and Jeremy Hamilton</w:t>
+            <w:t xml:space="preserve">Trent </w:t>
+          </w:r>
+          <w:proofErr w:type="spellStart"/>
+          <w:r>
+            <w:t>Faris</w:t>
+          </w:r>
+          <w:proofErr w:type="spellEnd"/>
+          <w:r>
+            <w:t xml:space="preserve"> and Jeremy Hamilton</w:t>
           </w:r>
         </w:p>
         <w:p>
@@ -361,6 +388,231 @@
               </w:p>
             </w:tc>
           </w:tr>
+          <w:tr>
+            <w:tc>
+              <w:tcPr>
+                <w:tcW w:w="1620" w:type="dxa"/>
+                <w:shd w:val="clear" w:color="auto" w:fill="F2F2F2" w:themeFill="background1" w:themeFillShade="F2"/>
+                <w:tcMar>
+                  <w:left w:w="0" w:type="dxa"/>
+                  <w:right w:w="0" w:type="dxa"/>
+                </w:tcMar>
+                <w:vAlign w:val="center"/>
+              </w:tcPr>
+              <w:p>
+                <w:pPr>
+                  <w:pStyle w:val="TableRowHeading"/>
+                  <w:rPr>
+                    <w:sz w:val="20"/>
+                    <w:szCs w:val="20"/>
+                  </w:rPr>
+                </w:pPr>
+                <w:r>
+                  <w:rPr>
+                    <w:sz w:val="20"/>
+                    <w:szCs w:val="20"/>
+                  </w:rPr>
+                  <w:t>0.2</w:t>
+                </w:r>
+              </w:p>
+            </w:tc>
+            <w:tc>
+              <w:tcPr>
+                <w:tcW w:w="5130" w:type="dxa"/>
+                <w:shd w:val="clear" w:color="auto" w:fill="F2F2F2" w:themeFill="background1" w:themeFillShade="F2"/>
+                <w:tcMar>
+                  <w:left w:w="0" w:type="dxa"/>
+                  <w:right w:w="0" w:type="dxa"/>
+                </w:tcMar>
+                <w:vAlign w:val="center"/>
+              </w:tcPr>
+              <w:p>
+                <w:pPr>
+                  <w:pStyle w:val="TableText"/>
+                  <w:rPr>
+                    <w:sz w:val="20"/>
+                    <w:szCs w:val="20"/>
+                  </w:rPr>
+                </w:pPr>
+                <w:r>
+                  <w:rPr>
+                    <w:sz w:val="20"/>
+                    <w:szCs w:val="20"/>
+                  </w:rPr>
+                  <w:t>Added Overview, Essential, and Stretch Goals</w:t>
+                </w:r>
+              </w:p>
+            </w:tc>
+            <w:tc>
+              <w:tcPr>
+                <w:tcW w:w="1890" w:type="dxa"/>
+                <w:shd w:val="clear" w:color="auto" w:fill="F2F2F2" w:themeFill="background1" w:themeFillShade="F2"/>
+                <w:tcMar>
+                  <w:left w:w="0" w:type="dxa"/>
+                  <w:right w:w="0" w:type="dxa"/>
+                </w:tcMar>
+                <w:vAlign w:val="center"/>
+              </w:tcPr>
+              <w:p>
+                <w:pPr>
+                  <w:pStyle w:val="TableText-Center"/>
+                  <w:jc w:val="left"/>
+                  <w:rPr>
+                    <w:sz w:val="20"/>
+                    <w:szCs w:val="20"/>
+                  </w:rPr>
+                </w:pPr>
+                <w:r>
+                  <w:rPr>
+                    <w:sz w:val="20"/>
+                    <w:szCs w:val="20"/>
+                  </w:rPr>
+                  <w:t>Jeremy Hamilton</w:t>
+                </w:r>
+              </w:p>
+            </w:tc>
+            <w:tc>
+              <w:tcPr>
+                <w:tcW w:w="1530" w:type="dxa"/>
+                <w:shd w:val="clear" w:color="auto" w:fill="F2F2F2" w:themeFill="background1" w:themeFillShade="F2"/>
+                <w:vAlign w:val="center"/>
+              </w:tcPr>
+              <w:p>
+                <w:pPr>
+                  <w:pStyle w:val="TableText-Center"/>
+                  <w:jc w:val="left"/>
+                  <w:rPr>
+                    <w:sz w:val="20"/>
+                    <w:szCs w:val="20"/>
+                  </w:rPr>
+                </w:pPr>
+                <w:r>
+                  <w:rPr>
+                    <w:sz w:val="20"/>
+                    <w:szCs w:val="20"/>
+                  </w:rPr>
+                  <w:t>09/20/2013</w:t>
+                </w:r>
+              </w:p>
+            </w:tc>
+          </w:tr>
+          <w:tr>
+            <w:tc>
+              <w:tcPr>
+                <w:tcW w:w="1620" w:type="dxa"/>
+                <w:shd w:val="clear" w:color="auto" w:fill="F2F2F2" w:themeFill="background1" w:themeFillShade="F2"/>
+                <w:tcMar>
+                  <w:left w:w="0" w:type="dxa"/>
+                  <w:right w:w="0" w:type="dxa"/>
+                </w:tcMar>
+                <w:vAlign w:val="center"/>
+              </w:tcPr>
+              <w:p>
+                <w:pPr>
+                  <w:pStyle w:val="TableRowHeading"/>
+                  <w:rPr>
+                    <w:sz w:val="20"/>
+                    <w:szCs w:val="20"/>
+                  </w:rPr>
+                </w:pPr>
+                <w:r>
+                  <w:rPr>
+                    <w:sz w:val="20"/>
+                    <w:szCs w:val="20"/>
+                  </w:rPr>
+                  <w:t>0.3</w:t>
+                </w:r>
+              </w:p>
+            </w:tc>
+            <w:tc>
+              <w:tcPr>
+                <w:tcW w:w="5130" w:type="dxa"/>
+                <w:shd w:val="clear" w:color="auto" w:fill="F2F2F2" w:themeFill="background1" w:themeFillShade="F2"/>
+                <w:tcMar>
+                  <w:left w:w="0" w:type="dxa"/>
+                  <w:right w:w="0" w:type="dxa"/>
+                </w:tcMar>
+                <w:vAlign w:val="center"/>
+              </w:tcPr>
+              <w:p>
+                <w:pPr>
+                  <w:pStyle w:val="TableText"/>
+                  <w:rPr>
+                    <w:sz w:val="20"/>
+                    <w:szCs w:val="20"/>
+                  </w:rPr>
+                </w:pPr>
+                <w:r>
+                  <w:rPr>
+                    <w:sz w:val="20"/>
+                    <w:szCs w:val="20"/>
+                  </w:rPr>
+                  <w:t>Added UMLs</w:t>
+                </w:r>
+              </w:p>
+            </w:tc>
+            <w:tc>
+              <w:tcPr>
+                <w:tcW w:w="1890" w:type="dxa"/>
+                <w:shd w:val="clear" w:color="auto" w:fill="F2F2F2" w:themeFill="background1" w:themeFillShade="F2"/>
+                <w:tcMar>
+                  <w:left w:w="0" w:type="dxa"/>
+                  <w:right w:w="0" w:type="dxa"/>
+                </w:tcMar>
+                <w:vAlign w:val="center"/>
+              </w:tcPr>
+              <w:p>
+                <w:pPr>
+                  <w:pStyle w:val="TableText-Center"/>
+                  <w:jc w:val="left"/>
+                  <w:rPr>
+                    <w:sz w:val="20"/>
+                    <w:szCs w:val="20"/>
+                  </w:rPr>
+                </w:pPr>
+                <w:r>
+                  <w:rPr>
+                    <w:sz w:val="20"/>
+                    <w:szCs w:val="20"/>
+                  </w:rPr>
+                  <w:t xml:space="preserve">Trent </w:t>
+                </w:r>
+                <w:proofErr w:type="spellStart"/>
+                <w:r>
+                  <w:rPr>
+                    <w:sz w:val="20"/>
+                    <w:szCs w:val="20"/>
+                  </w:rPr>
+                  <w:t>Faris</w:t>
+                </w:r>
+                <w:proofErr w:type="spellEnd"/>
+              </w:p>
+            </w:tc>
+            <w:tc>
+              <w:tcPr>
+                <w:tcW w:w="1530" w:type="dxa"/>
+                <w:shd w:val="clear" w:color="auto" w:fill="F2F2F2" w:themeFill="background1" w:themeFillShade="F2"/>
+                <w:vAlign w:val="center"/>
+              </w:tcPr>
+              <w:p>
+                <w:pPr>
+                  <w:pStyle w:val="TableText-Center"/>
+                  <w:jc w:val="left"/>
+                  <w:rPr>
+                    <w:sz w:val="20"/>
+                    <w:szCs w:val="20"/>
+                  </w:rPr>
+                </w:pPr>
+                <w:r>
+                  <w:rPr>
+                    <w:sz w:val="20"/>
+                    <w:szCs w:val="20"/>
+                  </w:rPr>
+                  <w:t>09/20/2013</w:t>
+                </w:r>
+              </w:p>
+            </w:tc>
+          </w:tr>
         </w:tbl>
         <w:p>
           <w:pPr>
@@ -424,12 +676,7 @@
             <w:pStyle w:val="TOCHeading"/>
           </w:pPr>
           <w:r>
-            <w:t>Conten</w:t>
-          </w:r>
-          <w:bookmarkStart w:id="1" w:name="_GoBack"/>
-          <w:bookmarkEnd w:id="1"/>
-          <w:r>
-            <w:t>ts</w:t>
+            <w:t>Contents</w:t>
           </w:r>
         </w:p>
         <w:p>
@@ -452,7 +699,7 @@
           <w:r>
             <w:fldChar w:fldCharType="separate"/>
           </w:r>
-          <w:hyperlink w:anchor="_Toc367465753" w:history="1">
+          <w:hyperlink w:anchor="_Toc367474323" w:history="1">
             <w:r>
               <w:rPr>
                 <w:rStyle w:val="Hyperlink"/>
@@ -479,7 +726,7 @@
                 <w:noProof/>
                 <w:webHidden/>
               </w:rPr>
-              <w:instrText xml:space="preserve"> PAGEREF _Toc367465753 \h </w:instrText>
+              <w:instrText xml:space="preserve"> PAGEREF _Toc367474323 \h </w:instrText>
             </w:r>
             <w:r>
               <w:rPr>
@@ -519,7 +766,7 @@
               <w:szCs w:val="22"/>
             </w:rPr>
           </w:pPr>
-          <w:hyperlink w:anchor="_Toc367465754" w:history="1">
+          <w:hyperlink w:anchor="_Toc367474324" w:history="1">
             <w:r>
               <w:rPr>
                 <w:rStyle w:val="Hyperlink"/>
@@ -542,7 +789,7 @@
               <w:rPr>
                 <w:webHidden/>
               </w:rPr>
-              <w:instrText xml:space="preserve"> PAGEREF _Toc367465754 \h </w:instrText>
+              <w:instrText xml:space="preserve"> PAGEREF _Toc367474324 \h </w:instrText>
             </w:r>
             <w:r>
               <w:rPr>
@@ -578,7 +825,7 @@
               <w:szCs w:val="22"/>
             </w:rPr>
           </w:pPr>
-          <w:hyperlink w:anchor="_Toc367465755" w:history="1">
+          <w:hyperlink w:anchor="_Toc367474325" w:history="1">
             <w:r>
               <w:rPr>
                 <w:rStyle w:val="Hyperlink"/>
@@ -601,7 +848,7 @@
               <w:rPr>
                 <w:webHidden/>
               </w:rPr>
-              <w:instrText xml:space="preserve"> PAGEREF _Toc367465755 \h </w:instrText>
+              <w:instrText xml:space="preserve"> PAGEREF _Toc367474325 \h </w:instrText>
             </w:r>
             <w:r>
               <w:rPr>
@@ -639,7 +886,7 @@
               <w:szCs w:val="22"/>
             </w:rPr>
           </w:pPr>
-          <w:hyperlink w:anchor="_Toc367465756" w:history="1">
+          <w:hyperlink w:anchor="_Toc367474326" w:history="1">
             <w:r>
               <w:rPr>
                 <w:rStyle w:val="Hyperlink"/>
@@ -666,7 +913,7 @@
                 <w:noProof/>
                 <w:webHidden/>
               </w:rPr>
-              <w:instrText xml:space="preserve"> PAGEREF _Toc367465756 \h </w:instrText>
+              <w:instrText xml:space="preserve"> PAGEREF _Toc367474326 \h </w:instrText>
             </w:r>
             <w:r>
               <w:rPr>
@@ -706,7 +953,7 @@
               <w:szCs w:val="22"/>
             </w:rPr>
           </w:pPr>
-          <w:hyperlink w:anchor="_Toc367465757" w:history="1">
+          <w:hyperlink w:anchor="_Toc367474327" w:history="1">
             <w:r>
               <w:rPr>
                 <w:rStyle w:val="Hyperlink"/>
@@ -729,7 +976,7 @@
               <w:rPr>
                 <w:webHidden/>
               </w:rPr>
-              <w:instrText xml:space="preserve"> PAGEREF _Toc367465757 \h </w:instrText>
+              <w:instrText xml:space="preserve"> PAGEREF _Toc367474327 \h </w:instrText>
             </w:r>
             <w:r>
               <w:rPr>
@@ -765,7 +1012,7 @@
               <w:szCs w:val="22"/>
             </w:rPr>
           </w:pPr>
-          <w:hyperlink w:anchor="_Toc367465758" w:history="1">
+          <w:hyperlink w:anchor="_Toc367474328" w:history="1">
             <w:r>
               <w:rPr>
                 <w:rStyle w:val="Hyperlink"/>
@@ -788,7 +1035,7 @@
               <w:rPr>
                 <w:webHidden/>
               </w:rPr>
-              <w:instrText xml:space="preserve"> PAGEREF _Toc367465758 \h </w:instrText>
+              <w:instrText xml:space="preserve"> PAGEREF _Toc367474328 \h </w:instrText>
             </w:r>
             <w:r>
               <w:rPr>
@@ -824,7 +1071,7 @@
               <w:szCs w:val="22"/>
             </w:rPr>
           </w:pPr>
-          <w:hyperlink w:anchor="_Toc367465759" w:history="1">
+          <w:hyperlink w:anchor="_Toc367474329" w:history="1">
             <w:r>
               <w:rPr>
                 <w:rStyle w:val="Hyperlink"/>
@@ -847,7 +1094,7 @@
               <w:rPr>
                 <w:webHidden/>
               </w:rPr>
-              <w:instrText xml:space="preserve"> PAGEREF _Toc367465759 \h </w:instrText>
+              <w:instrText xml:space="preserve"> PAGEREF _Toc367474329 \h </w:instrText>
             </w:r>
             <w:r>
               <w:rPr>
@@ -864,7 +1111,7 @@
               <w:rPr>
                 <w:webHidden/>
               </w:rPr>
-              <w:t>4</w:t>
+              <w:t>5</w:t>
             </w:r>
             <w:r>
               <w:rPr>
@@ -883,7 +1130,7 @@
               <w:szCs w:val="22"/>
             </w:rPr>
           </w:pPr>
-          <w:hyperlink w:anchor="_Toc367465760" w:history="1">
+          <w:hyperlink w:anchor="_Toc367474330" w:history="1">
             <w:r>
               <w:rPr>
                 <w:rStyle w:val="Hyperlink"/>
@@ -906,7 +1153,7 @@
               <w:rPr>
                 <w:webHidden/>
               </w:rPr>
-              <w:instrText xml:space="preserve"> PAGEREF _Toc367465760 \h </w:instrText>
+              <w:instrText xml:space="preserve"> PAGEREF _Toc367474330 \h </w:instrText>
             </w:r>
             <w:r>
               <w:rPr>
@@ -923,7 +1170,7 @@
               <w:rPr>
                 <w:webHidden/>
               </w:rPr>
-              <w:t>4</w:t>
+              <w:t>6</w:t>
             </w:r>
             <w:r>
               <w:rPr>
@@ -942,7 +1189,7 @@
               <w:szCs w:val="22"/>
             </w:rPr>
           </w:pPr>
-          <w:hyperlink w:anchor="_Toc367465761" w:history="1">
+          <w:hyperlink w:anchor="_Toc367474331" w:history="1">
             <w:r>
               <w:rPr>
                 <w:rStyle w:val="Hyperlink"/>
@@ -965,7 +1212,7 @@
               <w:rPr>
                 <w:webHidden/>
               </w:rPr>
-              <w:instrText xml:space="preserve"> PAGEREF _Toc367465761 \h </w:instrText>
+              <w:instrText xml:space="preserve"> PAGEREF _Toc367474331 \h </w:instrText>
             </w:r>
             <w:r>
               <w:rPr>
@@ -982,7 +1229,7 @@
               <w:rPr>
                 <w:webHidden/>
               </w:rPr>
-              <w:t>4</w:t>
+              <w:t>6</w:t>
             </w:r>
             <w:r>
               <w:rPr>
@@ -1001,7 +1248,7 @@
               <w:szCs w:val="22"/>
             </w:rPr>
           </w:pPr>
-          <w:hyperlink w:anchor="_Toc367465762" w:history="1">
+          <w:hyperlink w:anchor="_Toc367474332" w:history="1">
             <w:r>
               <w:rPr>
                 <w:rStyle w:val="Hyperlink"/>
@@ -1024,7 +1271,7 @@
               <w:rPr>
                 <w:webHidden/>
               </w:rPr>
-              <w:instrText xml:space="preserve"> PAGEREF _Toc367465762 \h </w:instrText>
+              <w:instrText xml:space="preserve"> PAGEREF _Toc367474332 \h </w:instrText>
             </w:r>
             <w:r>
               <w:rPr>
@@ -1041,7 +1288,7 @@
               <w:rPr>
                 <w:webHidden/>
               </w:rPr>
-              <w:t>4</w:t>
+              <w:t>6</w:t>
             </w:r>
             <w:r>
               <w:rPr>
@@ -1060,7 +1307,7 @@
               <w:szCs w:val="22"/>
             </w:rPr>
           </w:pPr>
-          <w:hyperlink w:anchor="_Toc367465763" w:history="1">
+          <w:hyperlink w:anchor="_Toc367474333" w:history="1">
             <w:r>
               <w:rPr>
                 <w:rStyle w:val="Hyperlink"/>
@@ -1083,7 +1330,7 @@
               <w:rPr>
                 <w:webHidden/>
               </w:rPr>
-              <w:instrText xml:space="preserve"> PAGEREF _Toc367465763 \h </w:instrText>
+              <w:instrText xml:space="preserve"> PAGEREF _Toc367474333 \h </w:instrText>
             </w:r>
             <w:r>
               <w:rPr>
@@ -1100,7 +1347,7 @@
               <w:rPr>
                 <w:webHidden/>
               </w:rPr>
-              <w:t>4</w:t>
+              <w:t>6</w:t>
             </w:r>
             <w:r>
               <w:rPr>
@@ -1121,7 +1368,7 @@
               <w:szCs w:val="22"/>
             </w:rPr>
           </w:pPr>
-          <w:hyperlink w:anchor="_Toc367465764" w:history="1">
+          <w:hyperlink w:anchor="_Toc367474334" w:history="1">
             <w:r>
               <w:rPr>
                 <w:rStyle w:val="Hyperlink"/>
@@ -1148,7 +1395,7 @@
                 <w:noProof/>
                 <w:webHidden/>
               </w:rPr>
-              <w:instrText xml:space="preserve"> PAGEREF _Toc367465764 \h </w:instrText>
+              <w:instrText xml:space="preserve"> PAGEREF _Toc367474334 \h </w:instrText>
             </w:r>
             <w:r>
               <w:rPr>
@@ -1168,7 +1415,7 @@
                 <w:noProof/>
                 <w:webHidden/>
               </w:rPr>
-              <w:t>5</w:t>
+              <w:t>6</w:t>
             </w:r>
             <w:r>
               <w:rPr>
@@ -1188,7 +1435,7 @@
               <w:szCs w:val="22"/>
             </w:rPr>
           </w:pPr>
-          <w:hyperlink w:anchor="_Toc367465765" w:history="1">
+          <w:hyperlink w:anchor="_Toc367474335" w:history="1">
             <w:r>
               <w:rPr>
                 <w:rStyle w:val="Hyperlink"/>
@@ -1211,7 +1458,7 @@
               <w:rPr>
                 <w:webHidden/>
               </w:rPr>
-              <w:instrText xml:space="preserve"> PAGEREF _Toc367465765 \h </w:instrText>
+              <w:instrText xml:space="preserve"> PAGEREF _Toc367474335 \h </w:instrText>
             </w:r>
             <w:r>
               <w:rPr>
@@ -1228,7 +1475,7 @@
               <w:rPr>
                 <w:webHidden/>
               </w:rPr>
-              <w:t>5</w:t>
+              <w:t>6</w:t>
             </w:r>
             <w:r>
               <w:rPr>
@@ -1247,7 +1494,7 @@
               <w:szCs w:val="22"/>
             </w:rPr>
           </w:pPr>
-          <w:hyperlink w:anchor="_Toc367465766" w:history="1">
+          <w:hyperlink w:anchor="_Toc367474336" w:history="1">
             <w:r>
               <w:rPr>
                 <w:rStyle w:val="Hyperlink"/>
@@ -1270,7 +1517,7 @@
               <w:rPr>
                 <w:webHidden/>
               </w:rPr>
-              <w:instrText xml:space="preserve"> PAGEREF _Toc367465766 \h </w:instrText>
+              <w:instrText xml:space="preserve"> PAGEREF _Toc367474336 \h </w:instrText>
             </w:r>
             <w:r>
               <w:rPr>
@@ -1287,7 +1534,7 @@
               <w:rPr>
                 <w:webHidden/>
               </w:rPr>
-              <w:t>5</w:t>
+              <w:t>6</w:t>
             </w:r>
             <w:r>
               <w:rPr>
@@ -1306,7 +1553,7 @@
               <w:szCs w:val="22"/>
             </w:rPr>
           </w:pPr>
-          <w:hyperlink w:anchor="_Toc367465767" w:history="1">
+          <w:hyperlink w:anchor="_Toc367474337" w:history="1">
             <w:r>
               <w:rPr>
                 <w:rStyle w:val="Hyperlink"/>
@@ -1329,7 +1576,7 @@
               <w:rPr>
                 <w:webHidden/>
               </w:rPr>
-              <w:instrText xml:space="preserve"> PAGEREF _Toc367465767 \h </w:instrText>
+              <w:instrText xml:space="preserve"> PAGEREF _Toc367474337 \h </w:instrText>
             </w:r>
             <w:r>
               <w:rPr>
@@ -1346,7 +1593,7 @@
               <w:rPr>
                 <w:webHidden/>
               </w:rPr>
-              <w:t>5</w:t>
+              <w:t>7</w:t>
             </w:r>
             <w:r>
               <w:rPr>
@@ -1367,7 +1614,7 @@
               <w:szCs w:val="22"/>
             </w:rPr>
           </w:pPr>
-          <w:hyperlink w:anchor="_Toc367465768" w:history="1">
+          <w:hyperlink w:anchor="_Toc367474338" w:history="1">
             <w:r>
               <w:rPr>
                 <w:rStyle w:val="Hyperlink"/>
@@ -1394,7 +1641,7 @@
                 <w:noProof/>
                 <w:webHidden/>
               </w:rPr>
-              <w:instrText xml:space="preserve"> PAGEREF _Toc367465768 \h </w:instrText>
+              <w:instrText xml:space="preserve"> PAGEREF _Toc367474338 \h </w:instrText>
             </w:r>
             <w:r>
               <w:rPr>
@@ -1414,7 +1661,7 @@
                 <w:noProof/>
                 <w:webHidden/>
               </w:rPr>
-              <w:t>5</w:t>
+              <w:t>7</w:t>
             </w:r>
             <w:r>
               <w:rPr>
@@ -1434,7 +1681,7 @@
               <w:szCs w:val="22"/>
             </w:rPr>
           </w:pPr>
-          <w:hyperlink w:anchor="_Toc367465769" w:history="1">
+          <w:hyperlink w:anchor="_Toc367474339" w:history="1">
             <w:r>
               <w:rPr>
                 <w:rStyle w:val="Hyperlink"/>
@@ -1457,7 +1704,7 @@
               <w:rPr>
                 <w:webHidden/>
               </w:rPr>
-              <w:instrText xml:space="preserve"> PAGEREF _Toc367465769 \h </w:instrText>
+              <w:instrText xml:space="preserve"> PAGEREF _Toc367474339 \h </w:instrText>
             </w:r>
             <w:r>
               <w:rPr>
@@ -1474,7 +1721,7 @@
               <w:rPr>
                 <w:webHidden/>
               </w:rPr>
-              <w:t>5</w:t>
+              <w:t>7</w:t>
             </w:r>
             <w:r>
               <w:rPr>
@@ -1493,7 +1740,7 @@
               <w:szCs w:val="22"/>
             </w:rPr>
           </w:pPr>
-          <w:hyperlink w:anchor="_Toc367465770" w:history="1">
+          <w:hyperlink w:anchor="_Toc367474340" w:history="1">
             <w:r>
               <w:rPr>
                 <w:rStyle w:val="Hyperlink"/>
@@ -1516,7 +1763,7 @@
               <w:rPr>
                 <w:webHidden/>
               </w:rPr>
-              <w:instrText xml:space="preserve"> PAGEREF _Toc367465770 \h </w:instrText>
+              <w:instrText xml:space="preserve"> PAGEREF _Toc367474340 \h </w:instrText>
             </w:r>
             <w:r>
               <w:rPr>
@@ -1533,7 +1780,7 @@
               <w:rPr>
                 <w:webHidden/>
               </w:rPr>
-              <w:t>5</w:t>
+              <w:t>7</w:t>
             </w:r>
             <w:r>
               <w:rPr>
@@ -1552,7 +1799,7 @@
               <w:szCs w:val="22"/>
             </w:rPr>
           </w:pPr>
-          <w:hyperlink w:anchor="_Toc367465771" w:history="1">
+          <w:hyperlink w:anchor="_Toc367474341" w:history="1">
             <w:r>
               <w:rPr>
                 <w:rStyle w:val="Hyperlink"/>
@@ -1575,7 +1822,7 @@
               <w:rPr>
                 <w:webHidden/>
               </w:rPr>
-              <w:instrText xml:space="preserve"> PAGEREF _Toc367465771 \h </w:instrText>
+              <w:instrText xml:space="preserve"> PAGEREF _Toc367474341 \h </w:instrText>
             </w:r>
             <w:r>
               <w:rPr>
@@ -1592,7 +1839,7 @@
               <w:rPr>
                 <w:webHidden/>
               </w:rPr>
-              <w:t>5</w:t>
+              <w:t>8</w:t>
             </w:r>
             <w:r>
               <w:rPr>
@@ -1611,7 +1858,7 @@
               <w:szCs w:val="22"/>
             </w:rPr>
           </w:pPr>
-          <w:hyperlink w:anchor="_Toc367465772" w:history="1">
+          <w:hyperlink w:anchor="_Toc367474342" w:history="1">
             <w:r>
               <w:rPr>
                 <w:rStyle w:val="Hyperlink"/>
@@ -1634,7 +1881,7 @@
               <w:rPr>
                 <w:webHidden/>
               </w:rPr>
-              <w:instrText xml:space="preserve"> PAGEREF _Toc367465772 \h </w:instrText>
+              <w:instrText xml:space="preserve"> PAGEREF _Toc367474342 \h </w:instrText>
             </w:r>
             <w:r>
               <w:rPr>
@@ -1651,7 +1898,7 @@
               <w:rPr>
                 <w:webHidden/>
               </w:rPr>
-              <w:t>5</w:t>
+              <w:t>8</w:t>
             </w:r>
             <w:r>
               <w:rPr>
@@ -1672,7 +1919,7 @@
               <w:szCs w:val="22"/>
             </w:rPr>
           </w:pPr>
-          <w:hyperlink w:anchor="_Toc367465773" w:history="1">
+          <w:hyperlink w:anchor="_Toc367474343" w:history="1">
             <w:r>
               <w:rPr>
                 <w:rStyle w:val="Hyperlink"/>
@@ -1699,7 +1946,7 @@
                 <w:noProof/>
                 <w:webHidden/>
               </w:rPr>
-              <w:instrText xml:space="preserve"> PAGEREF _Toc367465773 \h </w:instrText>
+              <w:instrText xml:space="preserve"> PAGEREF _Toc367474343 \h </w:instrText>
             </w:r>
             <w:r>
               <w:rPr>
@@ -1719,7 +1966,7 @@
                 <w:noProof/>
                 <w:webHidden/>
               </w:rPr>
-              <w:t>5</w:t>
+              <w:t>8</w:t>
             </w:r>
             <w:r>
               <w:rPr>
@@ -1752,75 +1999,83 @@
       <w:pPr>
         <w:pStyle w:val="Heading1"/>
       </w:pPr>
-      <w:bookmarkStart w:id="2" w:name="_Toc367465753"/>
+      <w:bookmarkStart w:id="1" w:name="_Toc367474323"/>
       <w:r>
         <w:lastRenderedPageBreak/>
         <w:t>Introduction</w:t>
       </w:r>
+      <w:bookmarkEnd w:id="1"/>
+    </w:p>
+    <w:p>
+      <w:pPr>
+        <w:spacing w:after="200"/>
+      </w:pPr>
+      <w:r>
+        <w:t xml:space="preserve">The purpose of this document is to show a general overview of the design </w:t>
+      </w:r>
+      <w:r>
+        <w:t>and goals of this project. It will cover a description of what the project is; the minimum requirements needed for complete functionality; a number of stretch goals beyond the minimum; and a couple of UML diagrams to help describe the flow of the program.</w:t>
+      </w:r>
+    </w:p>
+    <w:p>
+      <w:pPr>
+        <w:pStyle w:val="Heading2"/>
+      </w:pPr>
+      <w:bookmarkStart w:id="2" w:name="_Toc367474324"/>
+      <w:bookmarkStart w:id="3" w:name="_Toc290225029"/>
+      <w:r>
+        <w:t>Scope</w:t>
+      </w:r>
       <w:bookmarkEnd w:id="2"/>
     </w:p>
     <w:p>
-      <w:pPr>
-        <w:spacing w:after="200"/>
-      </w:pPr>
-      <w:r>
-        <w:t xml:space="preserve">The purpose of this document is to show a general overview of the design </w:t>
-      </w:r>
-      <w:r>
-        <w:t>and goals of this project. It will cover a description of what the project is; the minimum requirements needed for complete functionality; a number of stretch goals beyond the minimum; and a couple of UML diagrams to help describe the flow of the program.</w:t>
+      <w:r>
+        <w:t>This game is a way that multiple players can engage in a battle of strategy! It is a battle of wits, gamble, and intelligence. The scope of this project is to make a fun and enjoyable game that friends can enjoy.</w:t>
       </w:r>
     </w:p>
     <w:p>
       <w:pPr>
         <w:pStyle w:val="Heading2"/>
       </w:pPr>
-      <w:bookmarkStart w:id="3" w:name="_Toc290225029"/>
-      <w:bookmarkStart w:id="4" w:name="_Toc367465754"/>
-      <w:r>
-        <w:t>Scope</w:t>
+      <w:bookmarkStart w:id="4" w:name="_Toc367474325"/>
+      <w:r>
+        <w:t>Definitions</w:t>
       </w:r>
       <w:bookmarkEnd w:id="4"/>
     </w:p>
     <w:p>
       <w:r>
-        <w:t>To be filled</w:t>
-      </w:r>
-    </w:p>
-    <w:p>
-      <w:pPr>
-        <w:pStyle w:val="Heading2"/>
-      </w:pPr>
-      <w:bookmarkStart w:id="5" w:name="_Toc367465755"/>
-      <w:r>
-        <w:t>Definitions</w:t>
+        <w:t>This document may refer to several military terms. Be familiar with the terms of combat.</w:t>
+      </w:r>
+    </w:p>
+    <w:p/>
+    <w:p>
+      <w:pPr>
+        <w:pStyle w:val="Heading1"/>
+      </w:pPr>
+      <w:bookmarkStart w:id="5" w:name="_Toc367474326"/>
+      <w:bookmarkEnd w:id="3"/>
+      <w:r>
+        <w:t>Overall Description</w:t>
       </w:r>
       <w:bookmarkEnd w:id="5"/>
     </w:p>
     <w:p>
-      <w:r>
-        <w:t>To be filled</w:t>
-      </w:r>
-    </w:p>
-    <w:p/>
-    <w:p>
-      <w:pPr>
-        <w:pStyle w:val="Heading1"/>
-      </w:pPr>
-      <w:bookmarkStart w:id="6" w:name="_Toc367465756"/>
-      <w:bookmarkEnd w:id="3"/>
-      <w:r>
-        <w:t>Overall Description</w:t>
-      </w:r>
-      <w:bookmarkEnd w:id="6"/>
-    </w:p>
-    <w:p>
       <w:pPr>
         <w:rPr>
           <w:noProof/>
         </w:rPr>
       </w:pPr>
       <w:r>
-        <w:t>To be filled</w:t>
+        <w:t xml:space="preserve">Advanced Battle is a </w:t>
+      </w:r>
+      <w:proofErr w:type="spellStart"/>
+      <w:r>
+        <w:t>take off</w:t>
+      </w:r>
+      <w:proofErr w:type="spellEnd"/>
+      <w:r>
+        <w:t xml:space="preserve"> the old game Advance Wars. It is game that was created in 1988 by Intelligent Systems and was first introduced in North America in 2001. Since then, it has been considered a classic by gamers everywhere.</w:t>
       </w:r>
     </w:p>
     <w:tbl>
@@ -1857,16 +2112,19 @@
               <w:pStyle w:val="Heading2"/>
               <w:outlineLvl w:val="1"/>
             </w:pPr>
-            <w:bookmarkStart w:id="7" w:name="_Toc367465757"/>
+            <w:bookmarkStart w:id="6" w:name="_Toc367474327"/>
             <w:r>
               <w:t>Goal of Advanced Battle</w:t>
             </w:r>
-            <w:bookmarkEnd w:id="7"/>
+            <w:bookmarkEnd w:id="6"/>
           </w:p>
           <w:p>
             <w:pPr>
               <w:spacing w:line="276" w:lineRule="auto"/>
             </w:pPr>
+            <w:r>
+              <w:t>The goal of Advanced Battle is to claim resources, destroy enemy units, and take control of enemy owned cities.</w:t>
+            </w:r>
           </w:p>
         </w:tc>
         <w:tc>
@@ -1890,127 +2148,724 @@
       <w:pPr>
         <w:pStyle w:val="Heading2"/>
       </w:pPr>
-      <w:bookmarkStart w:id="8" w:name="_Toc367465758"/>
+      <w:bookmarkStart w:id="7" w:name="_Toc367474328"/>
       <w:r>
         <w:t>Rules of the Game</w:t>
       </w:r>
+      <w:bookmarkEnd w:id="7"/>
+    </w:p>
+    <w:p>
+      <w:r>
+        <w:t>Advanced Battle works by Players taking turns one at a time. Inside a player’s turn, a player can:</w:t>
+      </w:r>
+    </w:p>
+    <w:p>
+      <w:pPr>
+        <w:pStyle w:val="ListParagraph"/>
+        <w:numPr>
+          <w:ilvl w:val="0"/>
+          <w:numId w:val="6"/>
+        </w:numPr>
+        <w:rPr>
+          <w:b/>
+        </w:rPr>
+      </w:pPr>
+      <w:r>
+        <w:rPr>
+          <w:b/>
+        </w:rPr>
+        <w:t>Move every piece in his control exactly once.</w:t>
+      </w:r>
+    </w:p>
+    <w:p>
+      <w:pPr>
+        <w:pStyle w:val="ListParagraph"/>
+        <w:numPr>
+          <w:ilvl w:val="0"/>
+          <w:numId w:val="6"/>
+        </w:numPr>
+        <w:rPr>
+          <w:b/>
+        </w:rPr>
+      </w:pPr>
+      <w:r>
+        <w:rPr>
+          <w:b/>
+        </w:rPr>
+        <w:t>Each piece has the option to attack once per turn or take another significant action (e.g. seizing a city).</w:t>
+      </w:r>
+    </w:p>
+    <w:p>
+      <w:pPr>
+        <w:pStyle w:val="ListParagraph"/>
+        <w:numPr>
+          <w:ilvl w:val="0"/>
+          <w:numId w:val="6"/>
+        </w:numPr>
+        <w:rPr>
+          <w:b/>
+        </w:rPr>
+      </w:pPr>
+      <w:r>
+        <w:rPr>
+          <w:b/>
+        </w:rPr>
+        <w:t>Purchase more troops.</w:t>
+      </w:r>
+    </w:p>
+    <w:p>
+      <w:pPr>
+        <w:pStyle w:val="ListParagraph"/>
+        <w:numPr>
+          <w:ilvl w:val="0"/>
+          <w:numId w:val="6"/>
+        </w:numPr>
+      </w:pPr>
+      <w:r>
+        <w:rPr>
+          <w:b/>
+        </w:rPr>
+        <w:t>Use a CO power (stretch goal)</w:t>
+      </w:r>
+      <w:r>
+        <w:rPr>
+          <w:b/>
+        </w:rPr>
+        <w:t>.</w:t>
+      </w:r>
+    </w:p>
+    <w:p>
+      <w:r>
+        <w:t>Each piece will have a predetermined amount of health, and upon depletion, he is removed from the board.</w:t>
+      </w:r>
+    </w:p>
+    <w:p>
+      <w:r>
+        <w:t>Infantry when on an enemy owned city have an option to liberate a city, and reduces the liberation health equal to the amount of health points the infantry unit has.</w:t>
+      </w:r>
+    </w:p>
+    <w:p>
+      <w:r>
+        <w:t>When the liberation health of a city reaches zero it changes ownership to the player that stole it.</w:t>
+      </w:r>
+    </w:p>
+    <w:p>
+      <w:r>
+        <w:t>Players have a limited amount of funds. They have a predetermined starting amount and gain funds each turn dependent on the number of cities they own.</w:t>
+      </w:r>
+    </w:p>
+    <w:p>
+      <w:r>
+        <w:t>Players purchase more troops by selecting a factory and purchasing it from their available funds.</w:t>
+      </w:r>
+    </w:p>
+    <w:p>
+      <w:r>
+        <w:t>Some units have limited ammo and can only fire a certain number times before needing to reload.</w:t>
+      </w:r>
+    </w:p>
+    <w:p>
+      <w:r>
+        <w:t xml:space="preserve">Units can reload by either resting in a city, or </w:t>
+      </w:r>
+      <w:r>
+        <w:t>having a supply truck move beside them.</w:t>
+      </w:r>
+    </w:p>
+    <w:p>
+      <w:r>
+        <w:lastRenderedPageBreak/>
+        <w:t>Vehicles also have a limited amount of gas. Ground and water vehicles lose gas by how far they move, and aircraft and submerged submarines lose gas each round whether they move or not.</w:t>
+      </w:r>
+    </w:p>
+    <w:p>
+      <w:r>
+        <w:t>Units can refuel by either resting in a city, or by having a supply truck move beside them.</w:t>
+      </w:r>
+    </w:p>
+    <w:p>
+      <w:pPr>
+        <w:rPr>
+          <w:b/>
+        </w:rPr>
+      </w:pPr>
+      <w:r>
+        <w:rPr>
+          <w:b/>
+        </w:rPr>
+        <w:t>Fog of War (Stretch Goal):</w:t>
+      </w:r>
+    </w:p>
+    <w:p>
+      <w:r>
+        <w:t xml:space="preserve">Fog of War limits the </w:t>
+      </w:r>
+      <w:proofErr w:type="gramStart"/>
+      <w:r>
+        <w:t>players</w:t>
+      </w:r>
+      <w:proofErr w:type="gramEnd"/>
+      <w:r>
+        <w:t xml:space="preserve"> vision to a particular number of squares.</w:t>
+      </w:r>
+    </w:p>
+    <w:p>
+      <w:pPr>
+        <w:pStyle w:val="Heading2"/>
+      </w:pPr>
+      <w:bookmarkStart w:id="8" w:name="_Toc367474329"/>
+      <w:r>
+        <w:t>Pieces</w:t>
+      </w:r>
       <w:bookmarkEnd w:id="8"/>
     </w:p>
     <w:p>
       <w:pPr>
-        <w:jc w:val="center"/>
-      </w:pPr>
+        <w:rPr>
+          <w:b/>
+        </w:rPr>
+      </w:pPr>
+      <w:r>
+        <w:rPr>
+          <w:b/>
+        </w:rPr>
+        <w:t>Infantry:</w:t>
+      </w:r>
+    </w:p>
+    <w:p>
+      <w:proofErr w:type="gramStart"/>
+      <w:r>
+        <w:t>Unit that has a</w:t>
+      </w:r>
+      <w:r>
+        <w:t>n assault rifle, the ability to liberate cities, and can move through mountains.</w:t>
+      </w:r>
+      <w:proofErr w:type="gramEnd"/>
+    </w:p>
+    <w:p>
+      <w:pPr>
+        <w:rPr>
+          <w:b/>
+        </w:rPr>
+      </w:pPr>
+      <w:r>
+        <w:rPr>
+          <w:b/>
+        </w:rPr>
+        <w:t>Demolition Infantry:</w:t>
+      </w:r>
+    </w:p>
+    <w:p>
+      <w:r>
+        <w:t>Same as normal infantry but carry bazookas that are more effective against vehicles.</w:t>
+      </w:r>
+    </w:p>
+    <w:p>
+      <w:pPr>
+        <w:rPr>
+          <w:b/>
+        </w:rPr>
+      </w:pPr>
+      <w:r>
+        <w:rPr>
+          <w:b/>
+        </w:rPr>
+        <w:t>Large Tank:</w:t>
+      </w:r>
+    </w:p>
+    <w:p>
+      <w:proofErr w:type="gramStart"/>
+      <w:r>
+        <w:t>Tank that has shell rounds and great defense.</w:t>
+      </w:r>
+      <w:proofErr w:type="gramEnd"/>
+    </w:p>
+    <w:p>
+      <w:pPr>
+        <w:rPr>
+          <w:b/>
+        </w:rPr>
+      </w:pPr>
+      <w:r>
+        <w:rPr>
+          <w:b/>
+        </w:rPr>
+        <w:t>Small Tank:</w:t>
+      </w:r>
+    </w:p>
+    <w:p>
+      <w:r>
+        <w:t>Same as Large Tank but is weaker and costs less.</w:t>
+      </w:r>
+    </w:p>
+    <w:p>
+      <w:pPr>
+        <w:rPr>
+          <w:b/>
+        </w:rPr>
+      </w:pPr>
+      <w:r>
+        <w:rPr>
+          <w:b/>
+        </w:rPr>
+        <w:t>Scout:</w:t>
+      </w:r>
+    </w:p>
+    <w:p>
+      <w:proofErr w:type="gramStart"/>
+      <w:r>
+        <w:t>Vehicle that has extended vision, and carries an assault rifle.</w:t>
+      </w:r>
+      <w:proofErr w:type="gramEnd"/>
+    </w:p>
+    <w:p>
+      <w:pPr>
+        <w:rPr>
+          <w:b/>
+        </w:rPr>
+      </w:pPr>
+      <w:r>
+        <w:rPr>
+          <w:b/>
+        </w:rPr>
+        <w:t>Supply Tank:</w:t>
+      </w:r>
+    </w:p>
+    <w:p>
+      <w:proofErr w:type="gramStart"/>
+      <w:r>
+        <w:t>Tank that is not able to attack, but when resting refills the gas and ammo of adjacent vehicles and Demolition Infantry.</w:t>
+      </w:r>
+      <w:proofErr w:type="gramEnd"/>
+    </w:p>
+    <w:p>
+      <w:pPr>
+        <w:rPr>
+          <w:b/>
+        </w:rPr>
+      </w:pPr>
+      <w:r>
+        <w:rPr>
+          <w:b/>
+        </w:rPr>
+        <w:t>Artillery:</w:t>
+      </w:r>
+    </w:p>
+    <w:p>
+      <w:proofErr w:type="gramStart"/>
+      <w:r>
+        <w:t>Unit that can attack at a distance of 2 squares.</w:t>
+      </w:r>
+      <w:proofErr w:type="gramEnd"/>
+    </w:p>
+    <w:p>
+      <w:pPr>
+        <w:rPr>
+          <w:b/>
+        </w:rPr>
+      </w:pPr>
+      <w:r>
+        <w:rPr>
+          <w:b/>
+        </w:rPr>
+        <w:t>Missile Launcher:</w:t>
+      </w:r>
+    </w:p>
+    <w:p>
+      <w:proofErr w:type="gramStart"/>
+      <w:r>
+        <w:t>Extended range attacking unit that can only target units in the air.</w:t>
+      </w:r>
+      <w:proofErr w:type="gramEnd"/>
+    </w:p>
+    <w:p>
+      <w:pPr>
+        <w:rPr>
+          <w:b/>
+        </w:rPr>
+      </w:pPr>
+      <w:r>
+        <w:rPr>
+          <w:b/>
+        </w:rPr>
+        <w:t>Rocket Launcher:</w:t>
+      </w:r>
+    </w:p>
+    <w:p>
+      <w:proofErr w:type="gramStart"/>
+      <w:r>
+        <w:t>Extended range attacking unit that can only target units on the ground.</w:t>
+      </w:r>
+      <w:proofErr w:type="gramEnd"/>
+    </w:p>
+    <w:p>
+      <w:pPr>
+        <w:rPr>
+          <w:b/>
+        </w:rPr>
+      </w:pPr>
+      <w:r>
+        <w:rPr>
+          <w:b/>
+        </w:rPr>
+        <w:t>Antiaircraft:</w:t>
+      </w:r>
+    </w:p>
+    <w:p>
+      <w:proofErr w:type="gramStart"/>
+      <w:r>
+        <w:t>Unit that has shells which are effective against air craft.</w:t>
+      </w:r>
+      <w:proofErr w:type="gramEnd"/>
+    </w:p>
+    <w:p>
+      <w:pPr>
+        <w:rPr>
+          <w:b/>
+        </w:rPr>
+      </w:pPr>
+      <w:r>
+        <w:rPr>
+          <w:b/>
+        </w:rPr>
+        <w:t>Battleship:</w:t>
+      </w:r>
+      <w:r>
+        <w:rPr>
+          <w:b/>
+        </w:rPr>
+        <w:t xml:space="preserve"> </w:t>
+      </w:r>
+    </w:p>
+    <w:p>
+      <w:proofErr w:type="gramStart"/>
+      <w:r>
+        <w:t>Ship that has long range missiles that can attack all units at a distance.</w:t>
+      </w:r>
+      <w:proofErr w:type="gramEnd"/>
+    </w:p>
+    <w:p>
+      <w:pPr>
+        <w:rPr>
+          <w:b/>
+        </w:rPr>
+      </w:pPr>
+      <w:r>
+        <w:rPr>
+          <w:b/>
+        </w:rPr>
+        <w:t>Submarine:</w:t>
+      </w:r>
+    </w:p>
+    <w:p>
+      <w:proofErr w:type="gramStart"/>
+      <w:r>
+        <w:lastRenderedPageBreak/>
+        <w:t>Unit that can attack other ships and can submerge underwater preventing it from being seen unless an enemy unit is adjacent to it.</w:t>
+      </w:r>
+      <w:proofErr w:type="gramEnd"/>
+    </w:p>
+    <w:p>
+      <w:pPr>
+        <w:rPr>
+          <w:b/>
+        </w:rPr>
+      </w:pPr>
+      <w:r>
+        <w:rPr>
+          <w:b/>
+        </w:rPr>
+        <w:t>Recon Ship:</w:t>
+      </w:r>
+    </w:p>
+    <w:p>
+      <w:proofErr w:type="gramStart"/>
+      <w:r>
+        <w:t>Ship with extended vision that is effective against other ships.</w:t>
+      </w:r>
+      <w:proofErr w:type="gramEnd"/>
+    </w:p>
+    <w:p>
+      <w:pPr>
+        <w:rPr>
+          <w:b/>
+        </w:rPr>
+      </w:pPr>
+      <w:r>
+        <w:rPr>
+          <w:b/>
+        </w:rPr>
+        <w:t>Helicopter:</w:t>
+      </w:r>
+    </w:p>
+    <w:p>
+      <w:r>
+        <w:t>Aircraft that can attack land units with missiles. And air units with an assault gun.</w:t>
+      </w:r>
+    </w:p>
+    <w:p>
+      <w:pPr>
+        <w:rPr>
+          <w:b/>
+        </w:rPr>
+      </w:pPr>
+      <w:r>
+        <w:rPr>
+          <w:b/>
+        </w:rPr>
+        <w:t>Fighter Jet:</w:t>
+      </w:r>
+    </w:p>
+    <w:p>
+      <w:proofErr w:type="gramStart"/>
+      <w:r>
+        <w:t>Aircraft effective at taking down other aircraft.</w:t>
+      </w:r>
+      <w:proofErr w:type="gramEnd"/>
+    </w:p>
+    <w:p>
+      <w:pPr>
+        <w:rPr>
+          <w:b/>
+        </w:rPr>
+      </w:pPr>
+      <w:r>
+        <w:rPr>
+          <w:b/>
+        </w:rPr>
+        <w:t>Bomber:</w:t>
+      </w:r>
+    </w:p>
+    <w:p>
+      <w:r>
+        <w:t>Aircraft that can only drop bombs on ground units</w:t>
+      </w:r>
     </w:p>
     <w:p>
       <w:pPr>
         <w:pStyle w:val="Heading2"/>
       </w:pPr>
-      <w:bookmarkStart w:id="9" w:name="_Toc367465759"/>
-      <w:r>
-        <w:t>Pieces</w:t>
+      <w:bookmarkStart w:id="9" w:name="_Toc367474330"/>
+      <w:r>
+        <w:t>Conditions of Victory</w:t>
       </w:r>
       <w:bookmarkEnd w:id="9"/>
     </w:p>
+    <w:p>
+      <w:r>
+        <w:t>When a player has successfully liberated the enemy Headquarters the game ends.</w:t>
+      </w:r>
+    </w:p>
+    <w:p>
+      <w:pPr>
+        <w:pStyle w:val="Heading2"/>
+      </w:pPr>
+      <w:bookmarkStart w:id="10" w:name="_Toc367474331"/>
+      <w:r>
+        <w:t>Multiplayer Feature</w:t>
+      </w:r>
+      <w:bookmarkEnd w:id="10"/>
+    </w:p>
+    <w:p>
+      <w:r>
+        <w:t>The game will involve taking turns by players. This is done by locally passing the phone off to the other player. A stretch goal is to enable play across the internet.</w:t>
+      </w:r>
+    </w:p>
+    <w:p>
+      <w:pPr>
+        <w:pStyle w:val="Heading2"/>
+      </w:pPr>
+      <w:bookmarkStart w:id="11" w:name="_Toc367474332"/>
+      <w:r>
+        <w:t>Constraints</w:t>
+      </w:r>
+      <w:bookmarkEnd w:id="11"/>
+    </w:p>
+    <w:p>
+      <w:r>
+        <w:t xml:space="preserve">This game uses </w:t>
+      </w:r>
+      <w:proofErr w:type="spellStart"/>
+      <w:r>
+        <w:t>AndEngine</w:t>
+      </w:r>
+      <w:proofErr w:type="spellEnd"/>
+      <w:r>
+        <w:t xml:space="preserve"> which uses OpenGL ES2 which is only rated for Android 2.2 and above. </w:t>
+      </w:r>
+      <w:proofErr w:type="gramStart"/>
+      <w:r>
+        <w:t>Other constraints maybe a phone that has a limited amount of memory.</w:t>
+      </w:r>
+      <w:proofErr w:type="gramEnd"/>
+    </w:p>
+    <w:p>
+      <w:pPr>
+        <w:pStyle w:val="Heading2"/>
+      </w:pPr>
+      <w:bookmarkStart w:id="12" w:name="_Toc367474333"/>
+      <w:r>
+        <w:t>Assumptions and Dependencies</w:t>
+      </w:r>
+      <w:bookmarkEnd w:id="12"/>
+    </w:p>
+    <w:p>
+      <w:r>
+        <w:t>A connection to the internet will be vital to downloading game content including images, music, and playing across the internet.</w:t>
+      </w:r>
+    </w:p>
+    <w:p>
+      <w:pPr>
+        <w:pStyle w:val="Heading1"/>
+      </w:pPr>
+      <w:bookmarkStart w:id="13" w:name="_Toc367474334"/>
+      <w:r>
+        <w:t>Essential Requirements</w:t>
+      </w:r>
+      <w:bookmarkEnd w:id="13"/>
+    </w:p>
+    <w:p>
+      <w:r>
+        <w:t>These are the requirements that will be the minimum expected for a base functionality and experience.</w:t>
+      </w:r>
+    </w:p>
+    <w:p>
+      <w:pPr>
+        <w:pStyle w:val="Heading2"/>
+      </w:pPr>
+      <w:bookmarkStart w:id="14" w:name="_Toc367474335"/>
+      <w:r>
+        <w:t>Map Features</w:t>
+      </w:r>
+      <w:bookmarkEnd w:id="14"/>
+    </w:p>
+    <w:p>
+      <w:r>
+        <w:t xml:space="preserve">The game should have a number of maps that are selectable and has a variety of </w:t>
+      </w:r>
+      <w:r>
+        <w:t>landmarks that change how the game is played. The map will be the main game screen.</w:t>
+      </w:r>
+    </w:p>
+    <w:p>
+      <w:pPr>
+        <w:pStyle w:val="Heading2"/>
+      </w:pPr>
+      <w:bookmarkStart w:id="15" w:name="_Toc367474336"/>
+      <w:r>
+        <w:t>Touch Features</w:t>
+      </w:r>
+      <w:bookmarkEnd w:id="15"/>
+    </w:p>
+    <w:p>
+      <w:r>
+        <w:lastRenderedPageBreak/>
+        <w:t>The game will involve interacting with the player’s pieces by touching the screen. Players, by touching the screen should be able to do all of the following fairly intuitively:</w:t>
+      </w:r>
+    </w:p>
+    <w:p>
+      <w:pPr>
+        <w:rPr>
+          <w:b/>
+        </w:rPr>
+      </w:pPr>
+      <w:r>
+        <w:rPr>
+          <w:b/>
+        </w:rPr>
+        <w:t>Traverse the map.</w:t>
+      </w:r>
+    </w:p>
+    <w:p>
+      <w:pPr>
+        <w:rPr>
+          <w:b/>
+        </w:rPr>
+      </w:pPr>
+      <w:r>
+        <w:rPr>
+          <w:b/>
+        </w:rPr>
+        <w:t>Select a unit to see possible moves.</w:t>
+      </w:r>
+    </w:p>
+    <w:p>
+      <w:pPr>
+        <w:rPr>
+          <w:b/>
+        </w:rPr>
+      </w:pPr>
+      <w:r>
+        <w:rPr>
+          <w:b/>
+        </w:rPr>
+        <w:t>Select a location to move a player.</w:t>
+      </w:r>
+    </w:p>
+    <w:p>
+      <w:pPr>
+        <w:rPr>
+          <w:b/>
+        </w:rPr>
+      </w:pPr>
+      <w:r>
+        <w:rPr>
+          <w:b/>
+        </w:rPr>
+        <w:t>Drag a route to have a unit follow a particular path.</w:t>
+      </w:r>
+    </w:p>
+    <w:p>
+      <w:pPr>
+        <w:rPr>
+          <w:b/>
+        </w:rPr>
+      </w:pPr>
+      <w:r>
+        <w:rPr>
+          <w:b/>
+        </w:rPr>
+        <w:t>Choose a unit action.</w:t>
+      </w:r>
+    </w:p>
+    <w:p>
+      <w:pPr>
+        <w:rPr>
+          <w:b/>
+        </w:rPr>
+      </w:pPr>
+      <w:r>
+        <w:rPr>
+          <w:b/>
+        </w:rPr>
+        <w:t>Select a factory and create a new unit.</w:t>
+      </w:r>
+    </w:p>
+    <w:p>
+      <w:pPr>
+        <w:pStyle w:val="Heading2"/>
+      </w:pPr>
+      <w:bookmarkStart w:id="16" w:name="_Toc367474337"/>
+      <w:r>
+        <w:t>Playability</w:t>
+      </w:r>
+      <w:bookmarkEnd w:id="16"/>
+    </w:p>
+    <w:p>
+      <w:r>
+        <w:t>As discussed earlier, it will be considered successful to have an application where two players can play in a local game on one phone. It is desirable that if possible to extend that to being able to play over the internet.</w:t>
+      </w:r>
+    </w:p>
     <w:p/>
     <w:p>
       <w:pPr>
-        <w:pStyle w:val="Heading2"/>
-      </w:pPr>
-      <w:bookmarkStart w:id="10" w:name="_Toc367465760"/>
-      <w:r>
-        <w:t>Conditions of Victory</w:t>
-      </w:r>
-      <w:bookmarkEnd w:id="10"/>
-    </w:p>
-    <w:p/>
-    <w:p>
-      <w:pPr>
-        <w:pStyle w:val="Heading2"/>
-      </w:pPr>
-      <w:bookmarkStart w:id="11" w:name="_Toc367465761"/>
-      <w:r>
-        <w:t>Multiplayer Feature</w:t>
-      </w:r>
-      <w:bookmarkEnd w:id="11"/>
-    </w:p>
-    <w:p/>
-    <w:p>
-      <w:pPr>
-        <w:pStyle w:val="Heading2"/>
-      </w:pPr>
-      <w:bookmarkStart w:id="12" w:name="_Toc367465762"/>
-      <w:r>
-        <w:t>Constraints</w:t>
-      </w:r>
-      <w:bookmarkEnd w:id="12"/>
-    </w:p>
-    <w:p/>
-    <w:p>
-      <w:pPr>
-        <w:pStyle w:val="Heading2"/>
-      </w:pPr>
-      <w:bookmarkStart w:id="13" w:name="_Toc367465763"/>
-      <w:r>
-        <w:t>Assumptions and Dependencies</w:t>
-      </w:r>
-      <w:bookmarkEnd w:id="13"/>
-    </w:p>
-    <w:p/>
-    <w:p>
-      <w:pPr>
         <w:pStyle w:val="Heading1"/>
       </w:pPr>
-      <w:bookmarkStart w:id="14" w:name="_Toc367465764"/>
-      <w:r>
-        <w:lastRenderedPageBreak/>
-        <w:t>Essential Requirements</w:t>
-      </w:r>
-      <w:bookmarkEnd w:id="14"/>
-    </w:p>
-    <w:p/>
-    <w:p>
-      <w:pPr>
-        <w:pStyle w:val="Heading2"/>
-      </w:pPr>
-      <w:bookmarkStart w:id="15" w:name="_Toc367465765"/>
-      <w:r>
-        <w:t>Map Features</w:t>
-      </w:r>
-      <w:bookmarkEnd w:id="15"/>
-    </w:p>
-    <w:p/>
-    <w:p>
-      <w:pPr>
-        <w:pStyle w:val="Heading2"/>
-      </w:pPr>
-      <w:bookmarkStart w:id="16" w:name="_Toc367465766"/>
-      <w:r>
-        <w:t>Touch Features</w:t>
-      </w:r>
-      <w:bookmarkEnd w:id="16"/>
-    </w:p>
-    <w:p/>
-    <w:p>
-      <w:pPr>
-        <w:pStyle w:val="Heading2"/>
-      </w:pPr>
-      <w:bookmarkStart w:id="17" w:name="_Toc367465767"/>
-      <w:r>
-        <w:t>Playability</w:t>
+      <w:bookmarkStart w:id="17" w:name="_Toc367474338"/>
+      <w:r>
+        <w:t>Stretch Goals</w:t>
       </w:r>
       <w:bookmarkEnd w:id="17"/>
-    </w:p>
-    <w:p/>
-    <w:p/>
-    <w:p>
-      <w:pPr>
-        <w:pStyle w:val="Heading1"/>
-      </w:pPr>
-      <w:bookmarkStart w:id="18" w:name="_Toc367465768"/>
-      <w:r>
-        <w:t>Stretch Goals</w:t>
-      </w:r>
-      <w:bookmarkEnd w:id="18"/>
     </w:p>
     <w:p>
       <w:pPr>
@@ -2027,59 +2882,263 @@
       <w:pPr>
         <w:pStyle w:val="Heading2"/>
       </w:pPr>
-      <w:bookmarkStart w:id="19" w:name="_Toc367465769"/>
+      <w:bookmarkStart w:id="18" w:name="_Toc367474339"/>
       <w:r>
         <w:t>Additional Pieces</w:t>
       </w:r>
+      <w:bookmarkEnd w:id="18"/>
+    </w:p>
+    <w:p>
+      <w:pPr>
+        <w:rPr>
+          <w:b/>
+        </w:rPr>
+      </w:pPr>
+      <w:r>
+        <w:rPr>
+          <w:b/>
+        </w:rPr>
+        <w:t>Neo Tanks:</w:t>
+      </w:r>
+    </w:p>
+    <w:p>
+      <w:proofErr w:type="gramStart"/>
+      <w:r>
+        <w:t>Supped up large tank.</w:t>
+      </w:r>
+      <w:proofErr w:type="gramEnd"/>
+    </w:p>
+    <w:p>
+      <w:pPr>
+        <w:rPr>
+          <w:b/>
+        </w:rPr>
+      </w:pPr>
+      <w:r>
+        <w:rPr>
+          <w:b/>
+        </w:rPr>
+        <w:t>Carrier Vehicles:</w:t>
+      </w:r>
+    </w:p>
+    <w:p>
+      <w:proofErr w:type="gramStart"/>
+      <w:r>
+        <w:t>A class of vehicles that will carry other units.</w:t>
+      </w:r>
+      <w:proofErr w:type="gramEnd"/>
+      <w:r>
+        <w:t xml:space="preserve"> </w:t>
+      </w:r>
+      <w:proofErr w:type="gramStart"/>
+      <w:r>
+        <w:t>One for land, one for water, and one for air.</w:t>
+      </w:r>
+      <w:proofErr w:type="gramEnd"/>
+    </w:p>
+    <w:p>
+      <w:pPr>
+        <w:rPr>
+          <w:b/>
+        </w:rPr>
+      </w:pPr>
+      <w:r>
+        <w:rPr>
+          <w:b/>
+        </w:rPr>
+        <w:t>Mine Planter:</w:t>
+      </w:r>
+    </w:p>
+    <w:p>
+      <w:proofErr w:type="gramStart"/>
+      <w:r>
+        <w:t>Infantry unit that can plant a mine in a particular square.</w:t>
+      </w:r>
+      <w:proofErr w:type="gramEnd"/>
+      <w:r>
+        <w:t xml:space="preserve"> </w:t>
+      </w:r>
+    </w:p>
+    <w:p>
+      <w:pPr>
+        <w:pStyle w:val="Heading2"/>
+      </w:pPr>
+      <w:bookmarkStart w:id="19" w:name="_Toc367474340"/>
+      <w:r>
+        <w:t>Additional Media Features</w:t>
+      </w:r>
       <w:bookmarkEnd w:id="19"/>
     </w:p>
+    <w:p>
+      <w:r>
+        <w:rPr>
+          <w:b/>
+        </w:rPr>
+        <w:t>Music:</w:t>
+      </w:r>
+    </w:p>
+    <w:p>
+      <w:r>
+        <w:t>Adding music to the game will be cool but would be a last minute thing.</w:t>
+      </w:r>
+    </w:p>
+    <w:p>
+      <w:pPr>
+        <w:rPr>
+          <w:b/>
+        </w:rPr>
+      </w:pPr>
+      <w:r>
+        <w:rPr>
+          <w:b/>
+        </w:rPr>
+        <w:t>Action Scenes:</w:t>
+      </w:r>
+    </w:p>
+    <w:p>
+      <w:r>
+        <w:t>When a unit attacks another unit, it would be cool to have a little scene that shows the units fighting.</w:t>
+      </w:r>
+    </w:p>
+    <w:p>
+      <w:pPr>
+        <w:rPr>
+          <w:b/>
+        </w:rPr>
+      </w:pPr>
+      <w:r>
+        <w:rPr>
+          <w:b/>
+        </w:rPr>
+        <w:t>Battle History:</w:t>
+      </w:r>
+    </w:p>
+    <w:p>
+      <w:r>
+        <w:t xml:space="preserve">A way for saving your win count, </w:t>
+      </w:r>
+      <w:proofErr w:type="gramStart"/>
+      <w:r>
+        <w:t>a records</w:t>
+      </w:r>
+      <w:proofErr w:type="gramEnd"/>
+      <w:r>
+        <w:t xml:space="preserve"> of past battles.</w:t>
+      </w:r>
+    </w:p>
+    <w:p>
+      <w:pPr>
+        <w:pStyle w:val="Heading2"/>
+      </w:pPr>
+      <w:bookmarkStart w:id="20" w:name="_Toc367474341"/>
+      <w:r>
+        <w:lastRenderedPageBreak/>
+        <w:t>Additional Game Features</w:t>
+      </w:r>
+      <w:bookmarkEnd w:id="20"/>
+    </w:p>
+    <w:p>
+      <w:pPr>
+        <w:rPr>
+          <w:b/>
+        </w:rPr>
+      </w:pPr>
+      <w:r>
+        <w:rPr>
+          <w:b/>
+        </w:rPr>
+        <w:t>CO Powers:</w:t>
+      </w:r>
+    </w:p>
+    <w:p>
+      <w:r>
+        <w:t>Each army could have a special power that a player could use throughout the battle.</w:t>
+      </w:r>
+    </w:p>
+    <w:p>
+      <w:pPr>
+        <w:rPr>
+          <w:b/>
+        </w:rPr>
+      </w:pPr>
+      <w:r>
+        <w:rPr>
+          <w:b/>
+        </w:rPr>
+        <w:t>Fog of War:</w:t>
+      </w:r>
+    </w:p>
+    <w:p>
+      <w:proofErr w:type="gramStart"/>
+      <w:r>
+        <w:t>Battle with limited vision as an adversary.</w:t>
+      </w:r>
+      <w:proofErr w:type="gramEnd"/>
+    </w:p>
+    <w:p>
+      <w:pPr>
+        <w:rPr>
+          <w:b/>
+        </w:rPr>
+      </w:pPr>
+      <w:r>
+        <w:rPr>
+          <w:b/>
+        </w:rPr>
+        <w:t>Vehicle Abandonment:</w:t>
+      </w:r>
+    </w:p>
+    <w:p>
+      <w:r>
+        <w:t>Maybe have a feature where a player can abandon a vehicle.</w:t>
+      </w:r>
+    </w:p>
+    <w:p>
+      <w:pPr>
+        <w:pStyle w:val="Heading2"/>
+      </w:pPr>
+      <w:bookmarkStart w:id="21" w:name="_Toc367474342"/>
+      <w:r>
+        <w:t>Multiplayer Functionality</w:t>
+      </w:r>
+      <w:bookmarkEnd w:id="21"/>
+    </w:p>
+    <w:p>
+      <w:r>
+        <w:t>Being able to play over the internet is being seen as a stretch goal for this project. There are just a lot of pieces to getting a working network like that to function. We see getting this working inside the time parameters as possibly out of reach.</w:t>
+      </w:r>
+    </w:p>
     <w:p/>
     <w:p>
       <w:pPr>
+        <w:pStyle w:val="Heading1"/>
+      </w:pPr>
+      <w:bookmarkStart w:id="22" w:name="_Toc367474343"/>
+      <w:r>
+        <w:t>UML Diagrams</w:t>
+      </w:r>
+      <w:bookmarkEnd w:id="22"/>
+    </w:p>
+    <w:p/>
+    <w:p>
+      <w:pPr>
         <w:pStyle w:val="Heading2"/>
       </w:pPr>
-      <w:bookmarkStart w:id="20" w:name="_Toc367465770"/>
-      <w:r>
-        <w:t>Additional Media Features</w:t>
-      </w:r>
-      <w:bookmarkEnd w:id="20"/>
+      <w:r>
+        <w:t>Activity Diagram</w:t>
+      </w:r>
     </w:p>
     <w:p/>
     <w:p>
       <w:pPr>
         <w:pStyle w:val="Heading2"/>
       </w:pPr>
-      <w:bookmarkStart w:id="21" w:name="_Toc367465771"/>
-      <w:r>
-        <w:t>Additional Game Features</w:t>
-      </w:r>
-      <w:bookmarkEnd w:id="21"/>
-    </w:p>
-    <w:p/>
-    <w:p>
-      <w:pPr>
-        <w:pStyle w:val="Heading2"/>
-      </w:pPr>
-      <w:bookmarkStart w:id="22" w:name="_Toc367465772"/>
-      <w:r>
-        <w:t>Multiplayer Functionality</w:t>
-      </w:r>
-      <w:bookmarkEnd w:id="22"/>
-    </w:p>
-    <w:p/>
-    <w:p>
-      <w:pPr>
-        <w:pStyle w:val="Heading1"/>
-      </w:pPr>
-      <w:bookmarkStart w:id="23" w:name="_Toc367465773"/>
-      <w:r>
-        <w:t>UML Diagrams</w:t>
-      </w:r>
+      <w:r>
+        <w:t>Battle Scene Diagram</w:t>
+      </w:r>
+      <w:bookmarkStart w:id="23" w:name="_GoBack"/>
       <w:bookmarkEnd w:id="23"/>
     </w:p>
-    <w:p/>
-    <w:p/>
-    <w:p/>
     <w:p/>
     <w:sectPr>
       <w:headerReference w:type="default" r:id="rId10"/>
@@ -2269,6 +3328,7 @@
               <w:dataBinding w:prefixMappings="xmlns:ns0='http://purl.org/dc/elements/1.1/' xmlns:ns1='http://schemas.openxmlformats.org/package/2006/metadata/core-properties' " w:xpath="/ns1:coreProperties[1]/ns0:description[1]" w:storeItemID="{6C3C8BC8-F283-45AE-878A-BAB7291924A1}"/>
               <w:text w:multiLine="1"/>
             </w:sdtPr>
+            <w:sdtEndPr/>
             <w:sdtContent>
               <w:r>
                 <w:t>Advanced Battle Specifications</w:t>
@@ -2305,7 +3365,7 @@
               <w:noProof/>
               <w:color w:val="F95F56" w:themeColor="accent1" w:themeTint="BF"/>
             </w:rPr>
-            <w:t>4</w:t>
+            <w:t>8</w:t>
           </w:r>
           <w:r>
             <w:rPr>
@@ -2366,6 +3426,119 @@
     </w:lvl>
   </w:abstractNum>
   <w:abstractNum w:abstractNumId="2">
+    <w:nsid w:val="107D2E58"/>
+    <w:multiLevelType w:val="hybridMultilevel"/>
+    <w:tmpl w:val="3092A47C"/>
+    <w:lvl w:ilvl="0" w:tplc="04090001">
+      <w:start w:val="1"/>
+      <w:numFmt w:val="bullet"/>
+      <w:lvlText w:val=""/>
+      <w:lvlJc w:val="left"/>
+      <w:pPr>
+        <w:ind w:left="720" w:hanging="360"/>
+      </w:pPr>
+      <w:rPr>
+        <w:rFonts w:ascii="Symbol" w:hAnsi="Symbol" w:hint="default"/>
+      </w:rPr>
+    </w:lvl>
+    <w:lvl w:ilvl="1" w:tplc="04090003" w:tentative="1">
+      <w:start w:val="1"/>
+      <w:numFmt w:val="bullet"/>
+      <w:lvlText w:val="o"/>
+      <w:lvlJc w:val="left"/>
+      <w:pPr>
+        <w:ind w:left="1440" w:hanging="360"/>
+      </w:pPr>
+      <w:rPr>
+        <w:rFonts w:ascii="Courier New" w:hAnsi="Courier New" w:cs="Courier New" w:hint="default"/>
+      </w:rPr>
+    </w:lvl>
+    <w:lvl w:ilvl="2" w:tplc="04090005" w:tentative="1">
+      <w:start w:val="1"/>
+      <w:numFmt w:val="bullet"/>
+      <w:lvlText w:val=""/>
+      <w:lvlJc w:val="left"/>
+      <w:pPr>
+        <w:ind w:left="2160" w:hanging="360"/>
+      </w:pPr>
+      <w:rPr>
+        <w:rFonts w:ascii="Wingdings" w:hAnsi="Wingdings" w:hint="default"/>
+      </w:rPr>
+    </w:lvl>
+    <w:lvl w:ilvl="3" w:tplc="04090001" w:tentative="1">
+      <w:start w:val="1"/>
+      <w:numFmt w:val="bullet"/>
+      <w:lvlText w:val=""/>
+      <w:lvlJc w:val="left"/>
+      <w:pPr>
+        <w:ind w:left="2880" w:hanging="360"/>
+      </w:pPr>
+      <w:rPr>
+        <w:rFonts w:ascii="Symbol" w:hAnsi="Symbol" w:hint="default"/>
+      </w:rPr>
+    </w:lvl>
+    <w:lvl w:ilvl="4" w:tplc="04090003" w:tentative="1">
+      <w:start w:val="1"/>
+      <w:numFmt w:val="bullet"/>
+      <w:lvlText w:val="o"/>
+      <w:lvlJc w:val="left"/>
+      <w:pPr>
+        <w:ind w:left="3600" w:hanging="360"/>
+      </w:pPr>
+      <w:rPr>
+        <w:rFonts w:ascii="Courier New" w:hAnsi="Courier New" w:cs="Courier New" w:hint="default"/>
+      </w:rPr>
+    </w:lvl>
+    <w:lvl w:ilvl="5" w:tplc="04090005" w:tentative="1">
+      <w:start w:val="1"/>
+      <w:numFmt w:val="bullet"/>
+      <w:lvlText w:val=""/>
+      <w:lvlJc w:val="left"/>
+      <w:pPr>
+        <w:ind w:left="4320" w:hanging="360"/>
+      </w:pPr>
+      <w:rPr>
+        <w:rFonts w:ascii="Wingdings" w:hAnsi="Wingdings" w:hint="default"/>
+      </w:rPr>
+    </w:lvl>
+    <w:lvl w:ilvl="6" w:tplc="04090001" w:tentative="1">
+      <w:start w:val="1"/>
+      <w:numFmt w:val="bullet"/>
+      <w:lvlText w:val=""/>
+      <w:lvlJc w:val="left"/>
+      <w:pPr>
+        <w:ind w:left="5040" w:hanging="360"/>
+      </w:pPr>
+      <w:rPr>
+        <w:rFonts w:ascii="Symbol" w:hAnsi="Symbol" w:hint="default"/>
+      </w:rPr>
+    </w:lvl>
+    <w:lvl w:ilvl="7" w:tplc="04090003" w:tentative="1">
+      <w:start w:val="1"/>
+      <w:numFmt w:val="bullet"/>
+      <w:lvlText w:val="o"/>
+      <w:lvlJc w:val="left"/>
+      <w:pPr>
+        <w:ind w:left="5760" w:hanging="360"/>
+      </w:pPr>
+      <w:rPr>
+        <w:rFonts w:ascii="Courier New" w:hAnsi="Courier New" w:cs="Courier New" w:hint="default"/>
+      </w:rPr>
+    </w:lvl>
+    <w:lvl w:ilvl="8" w:tplc="04090005" w:tentative="1">
+      <w:start w:val="1"/>
+      <w:numFmt w:val="bullet"/>
+      <w:lvlText w:val=""/>
+      <w:lvlJc w:val="left"/>
+      <w:pPr>
+        <w:ind w:left="6480" w:hanging="360"/>
+      </w:pPr>
+      <w:rPr>
+        <w:rFonts w:ascii="Wingdings" w:hAnsi="Wingdings" w:hint="default"/>
+      </w:rPr>
+    </w:lvl>
+  </w:abstractNum>
+  <w:abstractNum w:abstractNumId="3">
     <w:nsid w:val="2D320ADC"/>
     <w:multiLevelType w:val="hybridMultilevel"/>
     <w:tmpl w:val="E6A60516"/>
@@ -2482,7 +3655,7 @@
       </w:rPr>
     </w:lvl>
   </w:abstractNum>
-  <w:abstractNum w:abstractNumId="3">
+  <w:abstractNum w:abstractNumId="4">
     <w:nsid w:val="35F369CB"/>
     <w:multiLevelType w:val="hybridMultilevel"/>
     <w:tmpl w:val="6FC07668"/>
@@ -2599,7 +3772,7 @@
       </w:rPr>
     </w:lvl>
   </w:abstractNum>
-  <w:abstractNum w:abstractNumId="4">
+  <w:abstractNum w:abstractNumId="5">
     <w:nsid w:val="5E92621E"/>
     <w:multiLevelType w:val="hybridMultilevel"/>
     <w:tmpl w:val="D7961F0E"/>
@@ -2712,10 +3885,10 @@
     </w:lvl>
   </w:abstractNum>
   <w:num w:numId="1">
-    <w:abstractNumId w:val="4"/>
+    <w:abstractNumId w:val="5"/>
   </w:num>
   <w:num w:numId="2">
-    <w:abstractNumId w:val="3"/>
+    <w:abstractNumId w:val="4"/>
   </w:num>
   <w:num w:numId="3">
     <w:abstractNumId w:val="1"/>
@@ -2724,6 +3897,9 @@
     <w:abstractNumId w:val="0"/>
   </w:num>
   <w:num w:numId="5">
+    <w:abstractNumId w:val="3"/>
+  </w:num>
+  <w:num w:numId="6">
     <w:abstractNumId w:val="2"/>
   </w:num>
 </w:numbering>
@@ -3615,6 +4791,18 @@
       <w:szCs w:val="16"/>
     </w:rPr>
   </w:style>
+  <w:style w:type="paragraph" w:styleId="ListParagraph">
+    <w:name w:val="List Paragraph"/>
+    <w:basedOn w:val="Normal"/>
+    <w:uiPriority w:val="34"/>
+    <w:semiHidden/>
+    <w:qFormat/>
+    <w:rsid w:val="00922A5A"/>
+    <w:pPr>
+      <w:ind w:left="720"/>
+      <w:contextualSpacing/>
+    </w:pPr>
+  </w:style>
 </w:styles>
 </file>
 
@@ -4503,6 +5691,18 @@
       <w:sz w:val="16"/>
       <w:szCs w:val="16"/>
     </w:rPr>
+  </w:style>
+  <w:style w:type="paragraph" w:styleId="ListParagraph">
+    <w:name w:val="List Paragraph"/>
+    <w:basedOn w:val="Normal"/>
+    <w:uiPriority w:val="34"/>
+    <w:semiHidden/>
+    <w:qFormat/>
+    <w:rsid w:val="00922A5A"/>
+    <w:pPr>
+      <w:ind w:left="720"/>
+      <w:contextualSpacing/>
+    </w:pPr>
   </w:style>
 </w:styles>
 </file>
@@ -4737,7 +5937,7 @@
 </file>
 
 <file path=customXml/itemProps1.xml><?xml version="1.0" encoding="utf-8"?>
-<ds:datastoreItem xmlns:ds="http://schemas.openxmlformats.org/officeDocument/2006/customXml" ds:itemID="{EC8DF1F6-5D3A-4BB9-8DCB-99C0E1C03636}">
+<ds:datastoreItem xmlns:ds="http://schemas.openxmlformats.org/officeDocument/2006/customXml" ds:itemID="{E63266F2-8EA4-44EB-B006-349C16272910}">
   <ds:schemaRefs>
     <ds:schemaRef ds:uri="http://schemas.openxmlformats.org/officeDocument/2006/bibliography"/>
   </ds:schemaRefs>

</xml_diff>

<commit_message>
Cleanup and form to new model
</commit_message>
<xml_diff>
--- a/doc/SRS.docx
+++ b/doc/SRS.docx
@@ -3128,21 +3128,118 @@
         <w:t>Activity Diagram</w:t>
       </w:r>
     </w:p>
+    <w:p>
+      <w:r>
+        <w:rPr>
+          <w:noProof/>
+        </w:rPr>
+        <w:drawing>
+          <wp:inline distT="0" distB="0" distL="0" distR="0">
+            <wp:extent cx="6400800" cy="3047365"/>
+            <wp:effectExtent l="0" t="0" r="0" b="635"/>
+            <wp:docPr id="1" name="Picture 1"/>
+            <wp:cNvGraphicFramePr>
+              <a:graphicFrameLocks xmlns:a="http://schemas.openxmlformats.org/drawingml/2006/main" noChangeAspect="1"/>
+            </wp:cNvGraphicFramePr>
+            <a:graphic xmlns:a="http://schemas.openxmlformats.org/drawingml/2006/main">
+              <a:graphicData uri="http://schemas.openxmlformats.org/drawingml/2006/picture">
+                <pic:pic xmlns:pic="http://schemas.openxmlformats.org/drawingml/2006/picture">
+                  <pic:nvPicPr>
+                    <pic:cNvPr id="0" name="Activity Diagram.png"/>
+                    <pic:cNvPicPr/>
+                  </pic:nvPicPr>
+                  <pic:blipFill>
+                    <a:blip r:embed="rId10">
+                      <a:extLst>
+                        <a:ext uri="{28A0092B-C50C-407E-A947-70E740481C1C}">
+                          <a14:useLocalDpi xmlns:a14="http://schemas.microsoft.com/office/drawing/2010/main" val="0"/>
+                        </a:ext>
+                      </a:extLst>
+                    </a:blip>
+                    <a:stretch>
+                      <a:fillRect/>
+                    </a:stretch>
+                  </pic:blipFill>
+                  <pic:spPr>
+                    <a:xfrm>
+                      <a:off x="0" y="0"/>
+                      <a:ext cx="6400800" cy="3047365"/>
+                    </a:xfrm>
+                    <a:prstGeom prst="rect">
+                      <a:avLst/>
+                    </a:prstGeom>
+                  </pic:spPr>
+                </pic:pic>
+              </a:graphicData>
+            </a:graphic>
+          </wp:inline>
+        </w:drawing>
+      </w:r>
+    </w:p>
     <w:p/>
+    <w:p/>
     <w:p>
       <w:pPr>
         <w:pStyle w:val="Heading2"/>
       </w:pPr>
       <w:r>
+        <w:lastRenderedPageBreak/>
         <w:t>Battle Scene Diagram</w:t>
+      </w:r>
+    </w:p>
+    <w:p>
+      <w:r>
+        <w:rPr>
+          <w:noProof/>
+        </w:rPr>
+        <w:drawing>
+          <wp:inline distT="0" distB="0" distL="0" distR="0">
+            <wp:extent cx="6400800" cy="5063490"/>
+            <wp:effectExtent l="0" t="0" r="0" b="3810"/>
+            <wp:docPr id="3" name="Picture 3"/>
+            <wp:cNvGraphicFramePr>
+              <a:graphicFrameLocks xmlns:a="http://schemas.openxmlformats.org/drawingml/2006/main" noChangeAspect="1"/>
+            </wp:cNvGraphicFramePr>
+            <a:graphic xmlns:a="http://schemas.openxmlformats.org/drawingml/2006/main">
+              <a:graphicData uri="http://schemas.openxmlformats.org/drawingml/2006/picture">
+                <pic:pic xmlns:pic="http://schemas.openxmlformats.org/drawingml/2006/picture">
+                  <pic:nvPicPr>
+                    <pic:cNvPr id="0" name="UML.png"/>
+                    <pic:cNvPicPr/>
+                  </pic:nvPicPr>
+                  <pic:blipFill>
+                    <a:blip r:embed="rId11">
+                      <a:extLst>
+                        <a:ext uri="{28A0092B-C50C-407E-A947-70E740481C1C}">
+                          <a14:useLocalDpi xmlns:a14="http://schemas.microsoft.com/office/drawing/2010/main" val="0"/>
+                        </a:ext>
+                      </a:extLst>
+                    </a:blip>
+                    <a:stretch>
+                      <a:fillRect/>
+                    </a:stretch>
+                  </pic:blipFill>
+                  <pic:spPr>
+                    <a:xfrm>
+                      <a:off x="0" y="0"/>
+                      <a:ext cx="6400800" cy="5063490"/>
+                    </a:xfrm>
+                    <a:prstGeom prst="rect">
+                      <a:avLst/>
+                    </a:prstGeom>
+                  </pic:spPr>
+                </pic:pic>
+              </a:graphicData>
+            </a:graphic>
+          </wp:inline>
+        </w:drawing>
       </w:r>
       <w:bookmarkStart w:id="23" w:name="_GoBack"/>
       <w:bookmarkEnd w:id="23"/>
     </w:p>
-    <w:p/>
     <w:sectPr>
-      <w:headerReference w:type="default" r:id="rId10"/>
-      <w:footerReference w:type="default" r:id="rId11"/>
+      <w:headerReference w:type="default" r:id="rId12"/>
+      <w:footerReference w:type="default" r:id="rId13"/>
       <w:pgSz w:w="12240" w:h="15840" w:code="1"/>
       <w:pgMar w:top="720" w:right="1080" w:bottom="720" w:left="1080" w:header="576" w:footer="720" w:gutter="0"/>
       <w:cols w:space="720"/>
@@ -5937,7 +6034,7 @@
 </file>
 
 <file path=customXml/itemProps1.xml><?xml version="1.0" encoding="utf-8"?>
-<ds:datastoreItem xmlns:ds="http://schemas.openxmlformats.org/officeDocument/2006/customXml" ds:itemID="{E63266F2-8EA4-44EB-B006-349C16272910}">
+<ds:datastoreItem xmlns:ds="http://schemas.openxmlformats.org/officeDocument/2006/customXml" ds:itemID="{73C303E8-75ED-4D65-8BAF-A55D1609D7CE}">
   <ds:schemaRefs>
     <ds:schemaRef ds:uri="http://schemas.openxmlformats.org/officeDocument/2006/bibliography"/>
   </ds:schemaRefs>

</xml_diff>

<commit_message>
Update to requirements document.
</commit_message>
<xml_diff>
--- a/doc/SRS.docx
+++ b/doc/SRS.docx
@@ -63,7 +63,7 @@
               <w:noProof/>
             </w:rPr>
             <w:drawing>
-              <wp:inline distT="0" distB="0" distL="0" distR="0" wp14:anchorId="48308E07" wp14:editId="09C56F33">
+              <wp:inline distT="0" distB="0" distL="0" distR="0" wp14:anchorId="2B38C687" wp14:editId="3C24E968">
                 <wp:extent cx="6096000" cy="3429000"/>
                 <wp:effectExtent l="0" t="0" r="0" b="0"/>
                 <wp:docPr id="2" name="Picture 2" descr="http://www.stealthybox.com/wp-content/uploads/2013/04/advancewars.jpg"/>
@@ -613,6 +613,114 @@
               </w:p>
             </w:tc>
           </w:tr>
+          <w:tr>
+            <w:tc>
+              <w:tcPr>
+                <w:tcW w:w="1620" w:type="dxa"/>
+                <w:shd w:val="clear" w:color="auto" w:fill="F2F2F2" w:themeFill="background1" w:themeFillShade="F2"/>
+                <w:tcMar>
+                  <w:left w:w="0" w:type="dxa"/>
+                  <w:right w:w="0" w:type="dxa"/>
+                </w:tcMar>
+                <w:vAlign w:val="center"/>
+              </w:tcPr>
+              <w:p>
+                <w:pPr>
+                  <w:pStyle w:val="TableRowHeading"/>
+                  <w:rPr>
+                    <w:sz w:val="20"/>
+                    <w:szCs w:val="20"/>
+                  </w:rPr>
+                </w:pPr>
+                <w:r>
+                  <w:rPr>
+                    <w:sz w:val="20"/>
+                    <w:szCs w:val="20"/>
+                  </w:rPr>
+                  <w:t>0.4</w:t>
+                </w:r>
+              </w:p>
+            </w:tc>
+            <w:tc>
+              <w:tcPr>
+                <w:tcW w:w="5130" w:type="dxa"/>
+                <w:shd w:val="clear" w:color="auto" w:fill="F2F2F2" w:themeFill="background1" w:themeFillShade="F2"/>
+                <w:tcMar>
+                  <w:left w:w="0" w:type="dxa"/>
+                  <w:right w:w="0" w:type="dxa"/>
+                </w:tcMar>
+                <w:vAlign w:val="center"/>
+              </w:tcPr>
+              <w:p>
+                <w:pPr>
+                  <w:pStyle w:val="TableText"/>
+                  <w:rPr>
+                    <w:sz w:val="20"/>
+                    <w:szCs w:val="20"/>
+                  </w:rPr>
+                </w:pPr>
+                <w:r>
+                  <w:rPr>
+                    <w:sz w:val="20"/>
+                    <w:szCs w:val="20"/>
+                  </w:rPr>
+                  <w:t>Fixed typos and added some detail to descriptions</w:t>
+                </w:r>
+              </w:p>
+            </w:tc>
+            <w:tc>
+              <w:tcPr>
+                <w:tcW w:w="1890" w:type="dxa"/>
+                <w:shd w:val="clear" w:color="auto" w:fill="F2F2F2" w:themeFill="background1" w:themeFillShade="F2"/>
+                <w:tcMar>
+                  <w:left w:w="0" w:type="dxa"/>
+                  <w:right w:w="0" w:type="dxa"/>
+                </w:tcMar>
+                <w:vAlign w:val="center"/>
+              </w:tcPr>
+              <w:p>
+                <w:pPr>
+                  <w:pStyle w:val="TableText-Center"/>
+                  <w:jc w:val="left"/>
+                  <w:rPr>
+                    <w:sz w:val="20"/>
+                    <w:szCs w:val="20"/>
+                  </w:rPr>
+                </w:pPr>
+                <w:r>
+                  <w:rPr>
+                    <w:sz w:val="20"/>
+                    <w:szCs w:val="20"/>
+                  </w:rPr>
+                  <w:t>Jeremy Hamilton</w:t>
+                </w:r>
+              </w:p>
+            </w:tc>
+            <w:tc>
+              <w:tcPr>
+                <w:tcW w:w="1530" w:type="dxa"/>
+                <w:shd w:val="clear" w:color="auto" w:fill="F2F2F2" w:themeFill="background1" w:themeFillShade="F2"/>
+                <w:vAlign w:val="center"/>
+              </w:tcPr>
+              <w:p>
+                <w:pPr>
+                  <w:pStyle w:val="TableText-Center"/>
+                  <w:jc w:val="left"/>
+                  <w:rPr>
+                    <w:sz w:val="20"/>
+                    <w:szCs w:val="20"/>
+                  </w:rPr>
+                </w:pPr>
+                <w:r>
+                  <w:rPr>
+                    <w:sz w:val="20"/>
+                    <w:szCs w:val="20"/>
+                  </w:rPr>
+                  <w:t>10/28/2013</w:t>
+                </w:r>
+              </w:p>
+            </w:tc>
+          </w:tr>
         </w:tbl>
         <w:p>
           <w:pPr>
@@ -699,7 +807,7 @@
           <w:r>
             <w:fldChar w:fldCharType="separate"/>
           </w:r>
-          <w:hyperlink w:anchor="_Toc367474323" w:history="1">
+          <w:hyperlink w:anchor="_Toc370750685" w:history="1">
             <w:r>
               <w:rPr>
                 <w:rStyle w:val="Hyperlink"/>
@@ -726,7 +834,7 @@
                 <w:noProof/>
                 <w:webHidden/>
               </w:rPr>
-              <w:instrText xml:space="preserve"> PAGEREF _Toc367474323 \h </w:instrText>
+              <w:instrText xml:space="preserve"> PAGEREF _Toc370750685 \h </w:instrText>
             </w:r>
             <w:r>
               <w:rPr>
@@ -746,7 +854,7 @@
                 <w:noProof/>
                 <w:webHidden/>
               </w:rPr>
-              <w:t>4</w:t>
+              <w:t>5</w:t>
             </w:r>
             <w:r>
               <w:rPr>
@@ -766,7 +874,7 @@
               <w:szCs w:val="22"/>
             </w:rPr>
           </w:pPr>
-          <w:hyperlink w:anchor="_Toc367474324" w:history="1">
+          <w:hyperlink w:anchor="_Toc370750686" w:history="1">
             <w:r>
               <w:rPr>
                 <w:rStyle w:val="Hyperlink"/>
@@ -789,7 +897,7 @@
               <w:rPr>
                 <w:webHidden/>
               </w:rPr>
-              <w:instrText xml:space="preserve"> PAGEREF _Toc367474324 \h </w:instrText>
+              <w:instrText xml:space="preserve"> PAGEREF _Toc370750686 \h </w:instrText>
             </w:r>
             <w:r>
               <w:rPr>
@@ -806,7 +914,7 @@
               <w:rPr>
                 <w:webHidden/>
               </w:rPr>
-              <w:t>4</w:t>
+              <w:t>5</w:t>
             </w:r>
             <w:r>
               <w:rPr>
@@ -825,7 +933,7 @@
               <w:szCs w:val="22"/>
             </w:rPr>
           </w:pPr>
-          <w:hyperlink w:anchor="_Toc367474325" w:history="1">
+          <w:hyperlink w:anchor="_Toc370750687" w:history="1">
             <w:r>
               <w:rPr>
                 <w:rStyle w:val="Hyperlink"/>
@@ -848,7 +956,7 @@
               <w:rPr>
                 <w:webHidden/>
               </w:rPr>
-              <w:instrText xml:space="preserve"> PAGEREF _Toc367474325 \h </w:instrText>
+              <w:instrText xml:space="preserve"> PAGEREF _Toc370750687 \h </w:instrText>
             </w:r>
             <w:r>
               <w:rPr>
@@ -865,7 +973,7 @@
               <w:rPr>
                 <w:webHidden/>
               </w:rPr>
-              <w:t>4</w:t>
+              <w:t>5</w:t>
             </w:r>
             <w:r>
               <w:rPr>
@@ -886,7 +994,7 @@
               <w:szCs w:val="22"/>
             </w:rPr>
           </w:pPr>
-          <w:hyperlink w:anchor="_Toc367474326" w:history="1">
+          <w:hyperlink w:anchor="_Toc370750688" w:history="1">
             <w:r>
               <w:rPr>
                 <w:rStyle w:val="Hyperlink"/>
@@ -913,7 +1021,7 @@
                 <w:noProof/>
                 <w:webHidden/>
               </w:rPr>
-              <w:instrText xml:space="preserve"> PAGEREF _Toc367474326 \h </w:instrText>
+              <w:instrText xml:space="preserve"> PAGEREF _Toc370750688 \h </w:instrText>
             </w:r>
             <w:r>
               <w:rPr>
@@ -933,7 +1041,7 @@
                 <w:noProof/>
                 <w:webHidden/>
               </w:rPr>
-              <w:t>4</w:t>
+              <w:t>5</w:t>
             </w:r>
             <w:r>
               <w:rPr>
@@ -953,7 +1061,7 @@
               <w:szCs w:val="22"/>
             </w:rPr>
           </w:pPr>
-          <w:hyperlink w:anchor="_Toc367474327" w:history="1">
+          <w:hyperlink w:anchor="_Toc370750689" w:history="1">
             <w:r>
               <w:rPr>
                 <w:rStyle w:val="Hyperlink"/>
@@ -976,7 +1084,7 @@
               <w:rPr>
                 <w:webHidden/>
               </w:rPr>
-              <w:instrText xml:space="preserve"> PAGEREF _Toc367474327 \h </w:instrText>
+              <w:instrText xml:space="preserve"> PAGEREF _Toc370750689 \h </w:instrText>
             </w:r>
             <w:r>
               <w:rPr>
@@ -993,7 +1101,7 @@
               <w:rPr>
                 <w:webHidden/>
               </w:rPr>
-              <w:t>4</w:t>
+              <w:t>5</w:t>
             </w:r>
             <w:r>
               <w:rPr>
@@ -1012,7 +1120,7 @@
               <w:szCs w:val="22"/>
             </w:rPr>
           </w:pPr>
-          <w:hyperlink w:anchor="_Toc367474328" w:history="1">
+          <w:hyperlink w:anchor="_Toc370750690" w:history="1">
             <w:r>
               <w:rPr>
                 <w:rStyle w:val="Hyperlink"/>
@@ -1035,7 +1143,7 @@
               <w:rPr>
                 <w:webHidden/>
               </w:rPr>
-              <w:instrText xml:space="preserve"> PAGEREF _Toc367474328 \h </w:instrText>
+              <w:instrText xml:space="preserve"> PAGEREF _Toc370750690 \h </w:instrText>
             </w:r>
             <w:r>
               <w:rPr>
@@ -1052,7 +1160,7 @@
               <w:rPr>
                 <w:webHidden/>
               </w:rPr>
-              <w:t>4</w:t>
+              <w:t>5</w:t>
             </w:r>
             <w:r>
               <w:rPr>
@@ -1071,7 +1179,7 @@
               <w:szCs w:val="22"/>
             </w:rPr>
           </w:pPr>
-          <w:hyperlink w:anchor="_Toc367474329" w:history="1">
+          <w:hyperlink w:anchor="_Toc370750691" w:history="1">
             <w:r>
               <w:rPr>
                 <w:rStyle w:val="Hyperlink"/>
@@ -1094,7 +1202,7 @@
               <w:rPr>
                 <w:webHidden/>
               </w:rPr>
-              <w:instrText xml:space="preserve"> PAGEREF _Toc367474329 \h </w:instrText>
+              <w:instrText xml:space="preserve"> PAGEREF _Toc370750691 \h </w:instrText>
             </w:r>
             <w:r>
               <w:rPr>
@@ -1111,7 +1219,7 @@
               <w:rPr>
                 <w:webHidden/>
               </w:rPr>
-              <w:t>5</w:t>
+              <w:t>6</w:t>
             </w:r>
             <w:r>
               <w:rPr>
@@ -1130,7 +1238,7 @@
               <w:szCs w:val="22"/>
             </w:rPr>
           </w:pPr>
-          <w:hyperlink w:anchor="_Toc367474330" w:history="1">
+          <w:hyperlink w:anchor="_Toc370750692" w:history="1">
             <w:r>
               <w:rPr>
                 <w:rStyle w:val="Hyperlink"/>
@@ -1153,7 +1261,7 @@
               <w:rPr>
                 <w:webHidden/>
               </w:rPr>
-              <w:instrText xml:space="preserve"> PAGEREF _Toc367474330 \h </w:instrText>
+              <w:instrText xml:space="preserve"> PAGEREF _Toc370750692 \h </w:instrText>
             </w:r>
             <w:r>
               <w:rPr>
@@ -1170,7 +1278,7 @@
               <w:rPr>
                 <w:webHidden/>
               </w:rPr>
-              <w:t>6</w:t>
+              <w:t>7</w:t>
             </w:r>
             <w:r>
               <w:rPr>
@@ -1189,7 +1297,7 @@
               <w:szCs w:val="22"/>
             </w:rPr>
           </w:pPr>
-          <w:hyperlink w:anchor="_Toc367474331" w:history="1">
+          <w:hyperlink w:anchor="_Toc370750693" w:history="1">
             <w:r>
               <w:rPr>
                 <w:rStyle w:val="Hyperlink"/>
@@ -1212,7 +1320,7 @@
               <w:rPr>
                 <w:webHidden/>
               </w:rPr>
-              <w:instrText xml:space="preserve"> PAGEREF _Toc367474331 \h </w:instrText>
+              <w:instrText xml:space="preserve"> PAGEREF _Toc370750693 \h </w:instrText>
             </w:r>
             <w:r>
               <w:rPr>
@@ -1229,7 +1337,7 @@
               <w:rPr>
                 <w:webHidden/>
               </w:rPr>
-              <w:t>6</w:t>
+              <w:t>7</w:t>
             </w:r>
             <w:r>
               <w:rPr>
@@ -1248,7 +1356,7 @@
               <w:szCs w:val="22"/>
             </w:rPr>
           </w:pPr>
-          <w:hyperlink w:anchor="_Toc367474332" w:history="1">
+          <w:hyperlink w:anchor="_Toc370750694" w:history="1">
             <w:r>
               <w:rPr>
                 <w:rStyle w:val="Hyperlink"/>
@@ -1271,7 +1379,7 @@
               <w:rPr>
                 <w:webHidden/>
               </w:rPr>
-              <w:instrText xml:space="preserve"> PAGEREF _Toc367474332 \h </w:instrText>
+              <w:instrText xml:space="preserve"> PAGEREF _Toc370750694 \h </w:instrText>
             </w:r>
             <w:r>
               <w:rPr>
@@ -1288,7 +1396,7 @@
               <w:rPr>
                 <w:webHidden/>
               </w:rPr>
-              <w:t>6</w:t>
+              <w:t>7</w:t>
             </w:r>
             <w:r>
               <w:rPr>
@@ -1307,7 +1415,7 @@
               <w:szCs w:val="22"/>
             </w:rPr>
           </w:pPr>
-          <w:hyperlink w:anchor="_Toc367474333" w:history="1">
+          <w:hyperlink w:anchor="_Toc370750695" w:history="1">
             <w:r>
               <w:rPr>
                 <w:rStyle w:val="Hyperlink"/>
@@ -1330,7 +1438,7 @@
               <w:rPr>
                 <w:webHidden/>
               </w:rPr>
-              <w:instrText xml:space="preserve"> PAGEREF _Toc367474333 \h </w:instrText>
+              <w:instrText xml:space="preserve"> PAGEREF _Toc370750695 \h </w:instrText>
             </w:r>
             <w:r>
               <w:rPr>
@@ -1347,7 +1455,7 @@
               <w:rPr>
                 <w:webHidden/>
               </w:rPr>
-              <w:t>6</w:t>
+              <w:t>7</w:t>
             </w:r>
             <w:r>
               <w:rPr>
@@ -1368,7 +1476,7 @@
               <w:szCs w:val="22"/>
             </w:rPr>
           </w:pPr>
-          <w:hyperlink w:anchor="_Toc367474334" w:history="1">
+          <w:hyperlink w:anchor="_Toc370750696" w:history="1">
             <w:r>
               <w:rPr>
                 <w:rStyle w:val="Hyperlink"/>
@@ -1395,7 +1503,7 @@
                 <w:noProof/>
                 <w:webHidden/>
               </w:rPr>
-              <w:instrText xml:space="preserve"> PAGEREF _Toc367474334 \h </w:instrText>
+              <w:instrText xml:space="preserve"> PAGEREF _Toc370750696 \h </w:instrText>
             </w:r>
             <w:r>
               <w:rPr>
@@ -1415,7 +1523,7 @@
                 <w:noProof/>
                 <w:webHidden/>
               </w:rPr>
-              <w:t>6</w:t>
+              <w:t>7</w:t>
             </w:r>
             <w:r>
               <w:rPr>
@@ -1435,7 +1543,7 @@
               <w:szCs w:val="22"/>
             </w:rPr>
           </w:pPr>
-          <w:hyperlink w:anchor="_Toc367474335" w:history="1">
+          <w:hyperlink w:anchor="_Toc370750697" w:history="1">
             <w:r>
               <w:rPr>
                 <w:rStyle w:val="Hyperlink"/>
@@ -1458,7 +1566,7 @@
               <w:rPr>
                 <w:webHidden/>
               </w:rPr>
-              <w:instrText xml:space="preserve"> PAGEREF _Toc367474335 \h </w:instrText>
+              <w:instrText xml:space="preserve"> PAGEREF _Toc370750697 \h </w:instrText>
             </w:r>
             <w:r>
               <w:rPr>
@@ -1475,7 +1583,7 @@
               <w:rPr>
                 <w:webHidden/>
               </w:rPr>
-              <w:t>6</w:t>
+              <w:t>7</w:t>
             </w:r>
             <w:r>
               <w:rPr>
@@ -1494,7 +1602,7 @@
               <w:szCs w:val="22"/>
             </w:rPr>
           </w:pPr>
-          <w:hyperlink w:anchor="_Toc367474336" w:history="1">
+          <w:hyperlink w:anchor="_Toc370750698" w:history="1">
             <w:r>
               <w:rPr>
                 <w:rStyle w:val="Hyperlink"/>
@@ -1517,7 +1625,7 @@
               <w:rPr>
                 <w:webHidden/>
               </w:rPr>
-              <w:instrText xml:space="preserve"> PAGEREF _Toc367474336 \h </w:instrText>
+              <w:instrText xml:space="preserve"> PAGEREF _Toc370750698 \h </w:instrText>
             </w:r>
             <w:r>
               <w:rPr>
@@ -1534,7 +1642,7 @@
               <w:rPr>
                 <w:webHidden/>
               </w:rPr>
-              <w:t>6</w:t>
+              <w:t>7</w:t>
             </w:r>
             <w:r>
               <w:rPr>
@@ -1553,7 +1661,7 @@
               <w:szCs w:val="22"/>
             </w:rPr>
           </w:pPr>
-          <w:hyperlink w:anchor="_Toc367474337" w:history="1">
+          <w:hyperlink w:anchor="_Toc370750699" w:history="1">
             <w:r>
               <w:rPr>
                 <w:rStyle w:val="Hyperlink"/>
@@ -1576,7 +1684,7 @@
               <w:rPr>
                 <w:webHidden/>
               </w:rPr>
-              <w:instrText xml:space="preserve"> PAGEREF _Toc367474337 \h </w:instrText>
+              <w:instrText xml:space="preserve"> PAGEREF _Toc370750699 \h </w:instrText>
             </w:r>
             <w:r>
               <w:rPr>
@@ -1593,7 +1701,7 @@
               <w:rPr>
                 <w:webHidden/>
               </w:rPr>
-              <w:t>7</w:t>
+              <w:t>8</w:t>
             </w:r>
             <w:r>
               <w:rPr>
@@ -1614,7 +1722,7 @@
               <w:szCs w:val="22"/>
             </w:rPr>
           </w:pPr>
-          <w:hyperlink w:anchor="_Toc367474338" w:history="1">
+          <w:hyperlink w:anchor="_Toc370750700" w:history="1">
             <w:r>
               <w:rPr>
                 <w:rStyle w:val="Hyperlink"/>
@@ -1641,7 +1749,7 @@
                 <w:noProof/>
                 <w:webHidden/>
               </w:rPr>
-              <w:instrText xml:space="preserve"> PAGEREF _Toc367474338 \h </w:instrText>
+              <w:instrText xml:space="preserve"> PAGEREF _Toc370750700 \h </w:instrText>
             </w:r>
             <w:r>
               <w:rPr>
@@ -1661,7 +1769,7 @@
                 <w:noProof/>
                 <w:webHidden/>
               </w:rPr>
-              <w:t>7</w:t>
+              <w:t>8</w:t>
             </w:r>
             <w:r>
               <w:rPr>
@@ -1681,7 +1789,7 @@
               <w:szCs w:val="22"/>
             </w:rPr>
           </w:pPr>
-          <w:hyperlink w:anchor="_Toc367474339" w:history="1">
+          <w:hyperlink w:anchor="_Toc370750701" w:history="1">
             <w:r>
               <w:rPr>
                 <w:rStyle w:val="Hyperlink"/>
@@ -1704,7 +1812,7 @@
               <w:rPr>
                 <w:webHidden/>
               </w:rPr>
-              <w:instrText xml:space="preserve"> PAGEREF _Toc367474339 \h </w:instrText>
+              <w:instrText xml:space="preserve"> PAGEREF _Toc370750701 \h </w:instrText>
             </w:r>
             <w:r>
               <w:rPr>
@@ -1721,7 +1829,7 @@
               <w:rPr>
                 <w:webHidden/>
               </w:rPr>
-              <w:t>7</w:t>
+              <w:t>8</w:t>
             </w:r>
             <w:r>
               <w:rPr>
@@ -1740,7 +1848,7 @@
               <w:szCs w:val="22"/>
             </w:rPr>
           </w:pPr>
-          <w:hyperlink w:anchor="_Toc367474340" w:history="1">
+          <w:hyperlink w:anchor="_Toc370750702" w:history="1">
             <w:r>
               <w:rPr>
                 <w:rStyle w:val="Hyperlink"/>
@@ -1763,7 +1871,7 @@
               <w:rPr>
                 <w:webHidden/>
               </w:rPr>
-              <w:instrText xml:space="preserve"> PAGEREF _Toc367474340 \h </w:instrText>
+              <w:instrText xml:space="preserve"> PAGEREF _Toc370750702 \h </w:instrText>
             </w:r>
             <w:r>
               <w:rPr>
@@ -1780,7 +1888,7 @@
               <w:rPr>
                 <w:webHidden/>
               </w:rPr>
-              <w:t>7</w:t>
+              <w:t>8</w:t>
             </w:r>
             <w:r>
               <w:rPr>
@@ -1799,7 +1907,7 @@
               <w:szCs w:val="22"/>
             </w:rPr>
           </w:pPr>
-          <w:hyperlink w:anchor="_Toc367474341" w:history="1">
+          <w:hyperlink w:anchor="_Toc370750703" w:history="1">
             <w:r>
               <w:rPr>
                 <w:rStyle w:val="Hyperlink"/>
@@ -1822,7 +1930,7 @@
               <w:rPr>
                 <w:webHidden/>
               </w:rPr>
-              <w:instrText xml:space="preserve"> PAGEREF _Toc367474341 \h </w:instrText>
+              <w:instrText xml:space="preserve"> PAGEREF _Toc370750703 \h </w:instrText>
             </w:r>
             <w:r>
               <w:rPr>
@@ -1839,7 +1947,7 @@
               <w:rPr>
                 <w:webHidden/>
               </w:rPr>
-              <w:t>8</w:t>
+              <w:t>9</w:t>
             </w:r>
             <w:r>
               <w:rPr>
@@ -1858,7 +1966,7 @@
               <w:szCs w:val="22"/>
             </w:rPr>
           </w:pPr>
-          <w:hyperlink w:anchor="_Toc367474342" w:history="1">
+          <w:hyperlink w:anchor="_Toc370750704" w:history="1">
             <w:r>
               <w:rPr>
                 <w:rStyle w:val="Hyperlink"/>
@@ -1881,7 +1989,7 @@
               <w:rPr>
                 <w:webHidden/>
               </w:rPr>
-              <w:instrText xml:space="preserve"> PAGEREF _Toc367474342 \h </w:instrText>
+              <w:instrText xml:space="preserve"> PAGEREF _Toc370750704 \h </w:instrText>
             </w:r>
             <w:r>
               <w:rPr>
@@ -1898,7 +2006,7 @@
               <w:rPr>
                 <w:webHidden/>
               </w:rPr>
-              <w:t>8</w:t>
+              <w:t>9</w:t>
             </w:r>
             <w:r>
               <w:rPr>
@@ -1919,7 +2027,7 @@
               <w:szCs w:val="22"/>
             </w:rPr>
           </w:pPr>
-          <w:hyperlink w:anchor="_Toc367474343" w:history="1">
+          <w:hyperlink w:anchor="_Toc370750705" w:history="1">
             <w:r>
               <w:rPr>
                 <w:rStyle w:val="Hyperlink"/>
@@ -1946,7 +2054,7 @@
                 <w:noProof/>
                 <w:webHidden/>
               </w:rPr>
-              <w:instrText xml:space="preserve"> PAGEREF _Toc367474343 \h </w:instrText>
+              <w:instrText xml:space="preserve"> PAGEREF _Toc370750705 \h </w:instrText>
             </w:r>
             <w:r>
               <w:rPr>
@@ -1966,11 +2074,129 @@
                 <w:noProof/>
                 <w:webHidden/>
               </w:rPr>
-              <w:t>8</w:t>
+              <w:t>9</w:t>
             </w:r>
             <w:r>
               <w:rPr>
                 <w:noProof/>
+                <w:webHidden/>
+              </w:rPr>
+              <w:fldChar w:fldCharType="end"/>
+            </w:r>
+          </w:hyperlink>
+        </w:p>
+        <w:p>
+          <w:pPr>
+            <w:pStyle w:val="TOC2"/>
+            <w:rPr>
+              <w:rFonts w:eastAsiaTheme="minorEastAsia"/>
+              <w:sz w:val="22"/>
+              <w:szCs w:val="22"/>
+            </w:rPr>
+          </w:pPr>
+          <w:hyperlink w:anchor="_Toc370750706" w:history="1">
+            <w:r>
+              <w:rPr>
+                <w:rStyle w:val="Hyperlink"/>
+              </w:rPr>
+              <w:t>Activity Diagram</w:t>
+            </w:r>
+            <w:r>
+              <w:rPr>
+                <w:webHidden/>
+              </w:rPr>
+              <w:tab/>
+            </w:r>
+            <w:r>
+              <w:rPr>
+                <w:webHidden/>
+              </w:rPr>
+              <w:fldChar w:fldCharType="begin"/>
+            </w:r>
+            <w:r>
+              <w:rPr>
+                <w:webHidden/>
+              </w:rPr>
+              <w:instrText xml:space="preserve"> PAGEREF _Toc370750706 \h </w:instrText>
+            </w:r>
+            <w:r>
+              <w:rPr>
+                <w:webHidden/>
+              </w:rPr>
+            </w:r>
+            <w:r>
+              <w:rPr>
+                <w:webHidden/>
+              </w:rPr>
+              <w:fldChar w:fldCharType="separate"/>
+            </w:r>
+            <w:r>
+              <w:rPr>
+                <w:webHidden/>
+              </w:rPr>
+              <w:t>9</w:t>
+            </w:r>
+            <w:r>
+              <w:rPr>
+                <w:webHidden/>
+              </w:rPr>
+              <w:fldChar w:fldCharType="end"/>
+            </w:r>
+          </w:hyperlink>
+        </w:p>
+        <w:p>
+          <w:pPr>
+            <w:pStyle w:val="TOC2"/>
+            <w:rPr>
+              <w:rFonts w:eastAsiaTheme="minorEastAsia"/>
+              <w:sz w:val="22"/>
+              <w:szCs w:val="22"/>
+            </w:rPr>
+          </w:pPr>
+          <w:hyperlink w:anchor="_Toc370750707" w:history="1">
+            <w:r>
+              <w:rPr>
+                <w:rStyle w:val="Hyperlink"/>
+              </w:rPr>
+              <w:t>Battle Scene Diagram</w:t>
+            </w:r>
+            <w:r>
+              <w:rPr>
+                <w:webHidden/>
+              </w:rPr>
+              <w:tab/>
+            </w:r>
+            <w:r>
+              <w:rPr>
+                <w:webHidden/>
+              </w:rPr>
+              <w:fldChar w:fldCharType="begin"/>
+            </w:r>
+            <w:r>
+              <w:rPr>
+                <w:webHidden/>
+              </w:rPr>
+              <w:instrText xml:space="preserve"> PAGEREF _Toc370750707 \h </w:instrText>
+            </w:r>
+            <w:r>
+              <w:rPr>
+                <w:webHidden/>
+              </w:rPr>
+            </w:r>
+            <w:r>
+              <w:rPr>
+                <w:webHidden/>
+              </w:rPr>
+              <w:fldChar w:fldCharType="separate"/>
+            </w:r>
+            <w:r>
+              <w:rPr>
+                <w:webHidden/>
+              </w:rPr>
+              <w:t>10</w:t>
+            </w:r>
+            <w:r>
+              <w:rPr>
                 <w:webHidden/>
               </w:rPr>
               <w:fldChar w:fldCharType="end"/>
@@ -1992,19 +2218,22 @@
         <w:spacing w:before="0" w:after="200"/>
       </w:pPr>
       <w:r>
+        <w:lastRenderedPageBreak/>
         <w:br w:type="page"/>
       </w:r>
+      <w:bookmarkStart w:id="1" w:name="_GoBack"/>
+      <w:bookmarkEnd w:id="1"/>
     </w:p>
     <w:p>
       <w:pPr>
         <w:pStyle w:val="Heading1"/>
       </w:pPr>
-      <w:bookmarkStart w:id="1" w:name="_Toc367474323"/>
+      <w:bookmarkStart w:id="2" w:name="_Toc370750685"/>
       <w:r>
         <w:lastRenderedPageBreak/>
         <w:t>Introduction</w:t>
       </w:r>
-      <w:bookmarkEnd w:id="1"/>
+      <w:bookmarkEnd w:id="2"/>
     </w:p>
     <w:p>
       <w:pPr>
@@ -2021,12 +2250,12 @@
       <w:pPr>
         <w:pStyle w:val="Heading2"/>
       </w:pPr>
-      <w:bookmarkStart w:id="2" w:name="_Toc367474324"/>
       <w:bookmarkStart w:id="3" w:name="_Toc290225029"/>
+      <w:bookmarkStart w:id="4" w:name="_Toc370750686"/>
       <w:r>
         <w:t>Scope</w:t>
       </w:r>
-      <w:bookmarkEnd w:id="2"/>
+      <w:bookmarkEnd w:id="4"/>
     </w:p>
     <w:p>
       <w:r>
@@ -2037,28 +2266,33 @@
       <w:pPr>
         <w:pStyle w:val="Heading2"/>
       </w:pPr>
-      <w:bookmarkStart w:id="4" w:name="_Toc367474325"/>
+      <w:bookmarkStart w:id="5" w:name="_Toc370750687"/>
       <w:r>
         <w:t>Definitions</w:t>
       </w:r>
-      <w:bookmarkEnd w:id="4"/>
+      <w:bookmarkEnd w:id="5"/>
     </w:p>
     <w:p>
       <w:r>
         <w:t>This document may refer to several military terms. Be familiar with the terms of combat.</w:t>
       </w:r>
     </w:p>
+    <w:p>
+      <w:r>
+        <w:t>Pieces and units may be used interchangeably and refer to a Player’s soldiers and vehicles (i.e. any mobile property)</w:t>
+      </w:r>
+    </w:p>
     <w:p/>
     <w:p>
       <w:pPr>
         <w:pStyle w:val="Heading1"/>
       </w:pPr>
-      <w:bookmarkStart w:id="5" w:name="_Toc367474326"/>
+      <w:bookmarkStart w:id="6" w:name="_Toc370750688"/>
       <w:bookmarkEnd w:id="3"/>
       <w:r>
         <w:t>Overall Description</w:t>
       </w:r>
-      <w:bookmarkEnd w:id="5"/>
+      <w:bookmarkEnd w:id="6"/>
     </w:p>
     <w:p>
       <w:pPr>
@@ -2075,7 +2309,19 @@
       </w:r>
       <w:proofErr w:type="spellEnd"/>
       <w:r>
-        <w:t xml:space="preserve"> the old game Advance Wars. It is game that was created in 1988 by Intelligent Systems and was first introduced in North America in 2001. Since then, it has been considered a classic by gamers everywhere.</w:t>
+        <w:t xml:space="preserve"> </w:t>
+      </w:r>
+      <w:r>
+        <w:t xml:space="preserve">of </w:t>
+      </w:r>
+      <w:r>
+        <w:t>the old game Advance Wars. It is</w:t>
+      </w:r>
+      <w:r>
+        <w:t xml:space="preserve"> a</w:t>
+      </w:r>
+      <w:r>
+        <w:t xml:space="preserve"> game that was created in 1988 by Intelligent Systems and was first introduced in North America in 2001. Since then, it has been considered a classic by gamers everywhere.</w:t>
       </w:r>
     </w:p>
     <w:tbl>
@@ -2112,11 +2358,11 @@
               <w:pStyle w:val="Heading2"/>
               <w:outlineLvl w:val="1"/>
             </w:pPr>
-            <w:bookmarkStart w:id="6" w:name="_Toc367474327"/>
+            <w:bookmarkStart w:id="7" w:name="_Toc370750689"/>
             <w:r>
               <w:t>Goal of Advanced Battle</w:t>
             </w:r>
-            <w:bookmarkEnd w:id="6"/>
+            <w:bookmarkEnd w:id="7"/>
           </w:p>
           <w:p>
             <w:pPr>
@@ -2148,11 +2394,11 @@
       <w:pPr>
         <w:pStyle w:val="Heading2"/>
       </w:pPr>
-      <w:bookmarkStart w:id="7" w:name="_Toc367474328"/>
+      <w:bookmarkStart w:id="8" w:name="_Toc370750690"/>
       <w:r>
         <w:t>Rules of the Game</w:t>
       </w:r>
-      <w:bookmarkEnd w:id="7"/>
+      <w:bookmarkEnd w:id="8"/>
     </w:p>
     <w:p>
       <w:r>
@@ -2225,7 +2471,31 @@
         <w:rPr>
           <w:b/>
         </w:rPr>
-        <w:t>Use a CO power (stretch goal)</w:t>
+        <w:t xml:space="preserve">Use a </w:t>
+      </w:r>
+      <w:r>
+        <w:rPr>
+          <w:b/>
+        </w:rPr>
+        <w:t>Commanding Officer’s (</w:t>
+      </w:r>
+      <w:r>
+        <w:rPr>
+          <w:b/>
+        </w:rPr>
+        <w:t>CO</w:t>
+      </w:r>
+      <w:r>
+        <w:rPr>
+          <w:b/>
+        </w:rPr>
+        <w:t>)</w:t>
+      </w:r>
+      <w:r>
+        <w:rPr>
+          <w:b/>
+        </w:rPr>
+        <w:t xml:space="preserve"> power (stretch goal)</w:t>
       </w:r>
       <w:r>
         <w:rPr>
@@ -2251,7 +2521,27 @@
     </w:p>
     <w:p>
       <w:r>
-        <w:t>Players have a limited amount of funds. They have a predetermined starting amount and gain funds each turn dependent on the number of cities they own.</w:t>
+        <w:t>Players have a limited amount of funds. They have a predetermined starting amount</w:t>
+      </w:r>
+      <w:r>
+        <w:t xml:space="preserve"> (may be different for each map)</w:t>
+      </w:r>
+      <w:r>
+        <w:t xml:space="preserve"> and gain funds each turn dependent o</w:t>
+      </w:r>
+      <w:r>
+        <w:t xml:space="preserve">n the number of cities they own; the player will earn a 1000 gold per </w:t>
+      </w:r>
+      <w:proofErr w:type="gramStart"/>
+      <w:r>
+        <w:t xml:space="preserve">city </w:t>
+      </w:r>
+      <w:r>
+        <w:t xml:space="preserve"> per</w:t>
+      </w:r>
+      <w:proofErr w:type="gramEnd"/>
+      <w:r>
+        <w:t xml:space="preserve"> turn.</w:t>
       </w:r>
     </w:p>
     <w:p>
@@ -2266,6 +2556,7 @@
     </w:p>
     <w:p>
       <w:r>
+        <w:lastRenderedPageBreak/>
         <w:t xml:space="preserve">Units can reload by either resting in a city, or </w:t>
       </w:r>
       <w:r>
@@ -2274,7 +2565,6 @@
     </w:p>
     <w:p>
       <w:r>
-        <w:lastRenderedPageBreak/>
         <w:t>Vehicles also have a limited amount of gas. Ground and water vehicles lose gas by how far they move, and aircraft and submerged submarines lose gas each round whether they move or not.</w:t>
       </w:r>
     </w:p>
@@ -2313,11 +2603,11 @@
       <w:pPr>
         <w:pStyle w:val="Heading2"/>
       </w:pPr>
-      <w:bookmarkStart w:id="8" w:name="_Toc367474329"/>
+      <w:bookmarkStart w:id="9" w:name="_Toc370750691"/>
       <w:r>
         <w:t>Pieces</w:t>
       </w:r>
-      <w:bookmarkEnd w:id="8"/>
+      <w:bookmarkEnd w:id="9"/>
     </w:p>
     <w:p>
       <w:pPr>
@@ -2645,11 +2935,11 @@
       <w:pPr>
         <w:pStyle w:val="Heading2"/>
       </w:pPr>
-      <w:bookmarkStart w:id="9" w:name="_Toc367474330"/>
+      <w:bookmarkStart w:id="10" w:name="_Toc370750692"/>
       <w:r>
         <w:t>Conditions of Victory</w:t>
       </w:r>
-      <w:bookmarkEnd w:id="9"/>
+      <w:bookmarkEnd w:id="10"/>
     </w:p>
     <w:p>
       <w:r>
@@ -2660,11 +2950,11 @@
       <w:pPr>
         <w:pStyle w:val="Heading2"/>
       </w:pPr>
-      <w:bookmarkStart w:id="10" w:name="_Toc367474331"/>
+      <w:bookmarkStart w:id="11" w:name="_Toc370750693"/>
       <w:r>
         <w:t>Multiplayer Feature</w:t>
       </w:r>
-      <w:bookmarkEnd w:id="10"/>
+      <w:bookmarkEnd w:id="11"/>
     </w:p>
     <w:p>
       <w:r>
@@ -2675,11 +2965,11 @@
       <w:pPr>
         <w:pStyle w:val="Heading2"/>
       </w:pPr>
-      <w:bookmarkStart w:id="11" w:name="_Toc367474332"/>
+      <w:bookmarkStart w:id="12" w:name="_Toc370750694"/>
       <w:r>
         <w:t>Constraints</w:t>
       </w:r>
-      <w:bookmarkEnd w:id="11"/>
+      <w:bookmarkEnd w:id="12"/>
     </w:p>
     <w:p>
       <w:r>
@@ -2703,26 +2993,29 @@
       <w:pPr>
         <w:pStyle w:val="Heading2"/>
       </w:pPr>
-      <w:bookmarkStart w:id="12" w:name="_Toc367474333"/>
+      <w:bookmarkStart w:id="13" w:name="_Toc370750695"/>
       <w:r>
         <w:t>Assumptions and Dependencies</w:t>
       </w:r>
-      <w:bookmarkEnd w:id="12"/>
-    </w:p>
-    <w:p>
-      <w:r>
-        <w:t>A connection to the internet will be vital to downloading game content including images, music, and playing across the internet.</w:t>
+      <w:bookmarkEnd w:id="13"/>
+    </w:p>
+    <w:p>
+      <w:r>
+        <w:t>A connection to the internet will be vital to dow</w:t>
+      </w:r>
+      <w:r>
+        <w:t>nloading any media content that will not be able to be handled by storing it on the phone.</w:t>
       </w:r>
     </w:p>
     <w:p>
       <w:pPr>
         <w:pStyle w:val="Heading1"/>
       </w:pPr>
-      <w:bookmarkStart w:id="13" w:name="_Toc367474334"/>
+      <w:bookmarkStart w:id="14" w:name="_Toc370750696"/>
       <w:r>
         <w:t>Essential Requirements</w:t>
       </w:r>
-      <w:bookmarkEnd w:id="13"/>
+      <w:bookmarkEnd w:id="14"/>
     </w:p>
     <w:p>
       <w:r>
@@ -2733,11 +3026,11 @@
       <w:pPr>
         <w:pStyle w:val="Heading2"/>
       </w:pPr>
-      <w:bookmarkStart w:id="14" w:name="_Toc367474335"/>
+      <w:bookmarkStart w:id="15" w:name="_Toc370750697"/>
       <w:r>
         <w:t>Map Features</w:t>
       </w:r>
-      <w:bookmarkEnd w:id="14"/>
+      <w:bookmarkEnd w:id="15"/>
     </w:p>
     <w:p>
       <w:r>
@@ -2751,11 +3044,11 @@
       <w:pPr>
         <w:pStyle w:val="Heading2"/>
       </w:pPr>
-      <w:bookmarkStart w:id="15" w:name="_Toc367474336"/>
+      <w:bookmarkStart w:id="16" w:name="_Toc370750698"/>
       <w:r>
         <w:t>Touch Features</w:t>
       </w:r>
-      <w:bookmarkEnd w:id="15"/>
+      <w:bookmarkEnd w:id="16"/>
     </w:p>
     <w:p>
       <w:r>
@@ -2845,11 +3138,11 @@
       <w:pPr>
         <w:pStyle w:val="Heading2"/>
       </w:pPr>
-      <w:bookmarkStart w:id="16" w:name="_Toc367474337"/>
+      <w:bookmarkStart w:id="17" w:name="_Toc370750699"/>
       <w:r>
         <w:t>Playability</w:t>
       </w:r>
-      <w:bookmarkEnd w:id="16"/>
+      <w:bookmarkEnd w:id="17"/>
     </w:p>
     <w:p>
       <w:r>
@@ -2861,11 +3154,11 @@
       <w:pPr>
         <w:pStyle w:val="Heading1"/>
       </w:pPr>
-      <w:bookmarkStart w:id="17" w:name="_Toc367474338"/>
+      <w:bookmarkStart w:id="18" w:name="_Toc370750700"/>
       <w:r>
         <w:t>Stretch Goals</w:t>
       </w:r>
-      <w:bookmarkEnd w:id="17"/>
+      <w:bookmarkEnd w:id="18"/>
     </w:p>
     <w:p>
       <w:pPr>
@@ -2882,11 +3175,24 @@
       <w:pPr>
         <w:pStyle w:val="Heading2"/>
       </w:pPr>
-      <w:bookmarkStart w:id="18" w:name="_Toc367474339"/>
+      <w:bookmarkStart w:id="19" w:name="_Toc370750701"/>
       <w:r>
         <w:t>Additional Pieces</w:t>
       </w:r>
-      <w:bookmarkEnd w:id="18"/>
+      <w:bookmarkEnd w:id="19"/>
+    </w:p>
+    <w:p>
+      <w:r>
+        <w:t xml:space="preserve">Additional pieces, while not too terribly difficult to add. Are still unique additions to the </w:t>
+      </w:r>
+      <w:proofErr w:type="gramStart"/>
+      <w:r>
+        <w:t>game.</w:t>
+      </w:r>
+      <w:proofErr w:type="gramEnd"/>
+      <w:r>
+        <w:t xml:space="preserve"> These are left as stretch goals because it is not known how they will affect the balance of the game, and may be removed dependent upon the developers’ judgment.</w:t>
+      </w:r>
     </w:p>
     <w:p>
       <w:pPr>
@@ -2963,24 +3269,11 @@
       <w:pPr>
         <w:pStyle w:val="Heading2"/>
       </w:pPr>
-      <w:bookmarkStart w:id="19" w:name="_Toc367474340"/>
+      <w:bookmarkStart w:id="20" w:name="_Toc370750702"/>
       <w:r>
         <w:t>Additional Media Features</w:t>
       </w:r>
-      <w:bookmarkEnd w:id="19"/>
-    </w:p>
-    <w:p>
-      <w:r>
-        <w:rPr>
-          <w:b/>
-        </w:rPr>
-        <w:t>Music:</w:t>
-      </w:r>
-    </w:p>
-    <w:p>
-      <w:r>
-        <w:t>Adding music to the game will be cool but would be a last minute thing.</w:t>
-      </w:r>
+      <w:bookmarkEnd w:id="20"/>
     </w:p>
     <w:p>
       <w:pPr>
@@ -3014,125 +3307,149 @@
       </w:r>
     </w:p>
     <w:p>
-      <w:r>
-        <w:t xml:space="preserve">A way for saving your win count, </w:t>
-      </w:r>
       <w:proofErr w:type="gramStart"/>
       <w:r>
-        <w:t>a records</w:t>
+        <w:lastRenderedPageBreak/>
+        <w:t xml:space="preserve">A way for </w:t>
+      </w:r>
+      <w:r>
+        <w:t>saving your win count, a record</w:t>
+      </w:r>
+      <w:r>
+        <w:t xml:space="preserve"> of past battles.</w:t>
       </w:r>
       <w:proofErr w:type="gramEnd"/>
       <w:r>
-        <w:t xml:space="preserve"> of past battles.</w:t>
+        <w:t xml:space="preserve"> This is a stretch goal since there would have to be a lot of extra media created (and art is not our strong suit), extra pages added, and so on. Most stretch goals are not difficult, but unfortunately could eventually lead to death by a thousand cuts.</w:t>
       </w:r>
     </w:p>
     <w:p>
       <w:pPr>
         <w:pStyle w:val="Heading2"/>
       </w:pPr>
-      <w:bookmarkStart w:id="20" w:name="_Toc367474341"/>
-      <w:r>
+      <w:bookmarkStart w:id="21" w:name="_Toc370750703"/>
+      <w:r>
+        <w:t>Additional Game Features</w:t>
+      </w:r>
+      <w:bookmarkEnd w:id="21"/>
+    </w:p>
+    <w:p>
+      <w:pPr>
+        <w:rPr>
+          <w:b/>
+        </w:rPr>
+      </w:pPr>
+      <w:r>
+        <w:rPr>
+          <w:b/>
+        </w:rPr>
+        <w:t>CO Powers:</w:t>
+      </w:r>
+    </w:p>
+    <w:p>
+      <w:r>
+        <w:t>Each army could have a special power that a player could use throughout the battle.</w:t>
+      </w:r>
+    </w:p>
+    <w:p>
+      <w:pPr>
+        <w:rPr>
+          <w:b/>
+        </w:rPr>
+      </w:pPr>
+      <w:r>
+        <w:rPr>
+          <w:b/>
+        </w:rPr>
+        <w:t>Fog of War:</w:t>
+      </w:r>
+    </w:p>
+    <w:p>
+      <w:proofErr w:type="gramStart"/>
+      <w:r>
+        <w:t>Battle with limited vision as an adversary.</w:t>
+      </w:r>
+      <w:proofErr w:type="gramEnd"/>
+    </w:p>
+    <w:p>
+      <w:pPr>
+        <w:rPr>
+          <w:b/>
+        </w:rPr>
+      </w:pPr>
+      <w:r>
+        <w:rPr>
+          <w:b/>
+        </w:rPr>
+        <w:t>Vehicle Abandonment:</w:t>
+      </w:r>
+    </w:p>
+    <w:p>
+      <w:r>
+        <w:t>Maybe have a feature where a player can abandon a vehicle.</w:t>
+      </w:r>
+    </w:p>
+    <w:p>
+      <w:pPr>
+        <w:rPr>
+          <w:b/>
+        </w:rPr>
+      </w:pPr>
+      <w:r>
+        <w:rPr>
+          <w:b/>
+        </w:rPr>
+        <w:t>Computer Player:</w:t>
+      </w:r>
+    </w:p>
+    <w:p>
+      <w:r>
+        <w:t>Add some kind of computer AI that can play a game with a human player.</w:t>
+      </w:r>
+    </w:p>
+    <w:p>
+      <w:pPr>
+        <w:pStyle w:val="Heading2"/>
+      </w:pPr>
+      <w:bookmarkStart w:id="22" w:name="_Toc370750704"/>
+      <w:r>
+        <w:t>Multiplayer Functionality</w:t>
+      </w:r>
+      <w:bookmarkEnd w:id="22"/>
+    </w:p>
+    <w:p>
+      <w:r>
+        <w:t>Being able to play over the internet is being seen as a stretch goal for this project. There are just a lot of pieces to getting a working network like that to function. We see getting this working inside the time parameters as possibly out of reach.</w:t>
+      </w:r>
+    </w:p>
+    <w:p/>
+    <w:p>
+      <w:pPr>
+        <w:pStyle w:val="Heading1"/>
+      </w:pPr>
+      <w:bookmarkStart w:id="23" w:name="_Toc370750705"/>
+      <w:r>
+        <w:t>UML Diagrams</w:t>
+      </w:r>
+      <w:bookmarkEnd w:id="23"/>
+    </w:p>
+    <w:p/>
+    <w:p>
+      <w:pPr>
+        <w:pStyle w:val="Heading2"/>
+      </w:pPr>
+      <w:bookmarkStart w:id="24" w:name="_Toc370750706"/>
+      <w:r>
+        <w:t>Activity Diagram</w:t>
+      </w:r>
+      <w:bookmarkEnd w:id="24"/>
+    </w:p>
+    <w:p>
+      <w:r>
+        <w:rPr>
+          <w:noProof/>
+        </w:rPr>
         <w:lastRenderedPageBreak/>
-        <w:t>Additional Game Features</w:t>
-      </w:r>
-      <w:bookmarkEnd w:id="20"/>
-    </w:p>
-    <w:p>
-      <w:pPr>
-        <w:rPr>
-          <w:b/>
-        </w:rPr>
-      </w:pPr>
-      <w:r>
-        <w:rPr>
-          <w:b/>
-        </w:rPr>
-        <w:t>CO Powers:</w:t>
-      </w:r>
-    </w:p>
-    <w:p>
-      <w:r>
-        <w:t>Each army could have a special power that a player could use throughout the battle.</w:t>
-      </w:r>
-    </w:p>
-    <w:p>
-      <w:pPr>
-        <w:rPr>
-          <w:b/>
-        </w:rPr>
-      </w:pPr>
-      <w:r>
-        <w:rPr>
-          <w:b/>
-        </w:rPr>
-        <w:t>Fog of War:</w:t>
-      </w:r>
-    </w:p>
-    <w:p>
-      <w:proofErr w:type="gramStart"/>
-      <w:r>
-        <w:t>Battle with limited vision as an adversary.</w:t>
-      </w:r>
-      <w:proofErr w:type="gramEnd"/>
-    </w:p>
-    <w:p>
-      <w:pPr>
-        <w:rPr>
-          <w:b/>
-        </w:rPr>
-      </w:pPr>
-      <w:r>
-        <w:rPr>
-          <w:b/>
-        </w:rPr>
-        <w:t>Vehicle Abandonment:</w:t>
-      </w:r>
-    </w:p>
-    <w:p>
-      <w:r>
-        <w:t>Maybe have a feature where a player can abandon a vehicle.</w:t>
-      </w:r>
-    </w:p>
-    <w:p>
-      <w:pPr>
-        <w:pStyle w:val="Heading2"/>
-      </w:pPr>
-      <w:bookmarkStart w:id="21" w:name="_Toc367474342"/>
-      <w:r>
-        <w:t>Multiplayer Functionality</w:t>
-      </w:r>
-      <w:bookmarkEnd w:id="21"/>
-    </w:p>
-    <w:p>
-      <w:r>
-        <w:t>Being able to play over the internet is being seen as a stretch goal for this project. There are just a lot of pieces to getting a working network like that to function. We see getting this working inside the time parameters as possibly out of reach.</w:t>
-      </w:r>
-    </w:p>
-    <w:p/>
-    <w:p>
-      <w:pPr>
-        <w:pStyle w:val="Heading1"/>
-      </w:pPr>
-      <w:bookmarkStart w:id="22" w:name="_Toc367474343"/>
-      <w:r>
-        <w:t>UML Diagrams</w:t>
-      </w:r>
-      <w:bookmarkEnd w:id="22"/>
-    </w:p>
-    <w:p/>
-    <w:p>
-      <w:pPr>
-        <w:pStyle w:val="Heading2"/>
-      </w:pPr>
-      <w:r>
-        <w:t>Activity Diagram</w:t>
-      </w:r>
-    </w:p>
-    <w:p>
-      <w:r>
-        <w:rPr>
-          <w:noProof/>
-        </w:rPr>
         <w:drawing>
           <wp:inline distT="0" distB="0" distL="0" distR="0">
             <wp:extent cx="6400800" cy="3047365"/>
@@ -3182,16 +3499,18 @@
       <w:pPr>
         <w:pStyle w:val="Heading2"/>
       </w:pPr>
-      <w:r>
+      <w:bookmarkStart w:id="25" w:name="_Toc370750707"/>
+      <w:r>
+        <w:t>Battle Scene Diagram</w:t>
+      </w:r>
+      <w:bookmarkEnd w:id="25"/>
+    </w:p>
+    <w:p>
+      <w:r>
+        <w:rPr>
+          <w:noProof/>
+        </w:rPr>
         <w:lastRenderedPageBreak/>
-        <w:t>Battle Scene Diagram</w:t>
-      </w:r>
-    </w:p>
-    <w:p>
-      <w:r>
-        <w:rPr>
-          <w:noProof/>
-        </w:rPr>
         <w:drawing>
           <wp:inline distT="0" distB="0" distL="0" distR="0">
             <wp:extent cx="6400800" cy="5063490"/>
@@ -3234,8 +3553,6 @@
           </wp:inline>
         </w:drawing>
       </w:r>
-      <w:bookmarkStart w:id="23" w:name="_GoBack"/>
-      <w:bookmarkEnd w:id="23"/>
     </w:p>
     <w:sectPr>
       <w:headerReference w:type="default" r:id="rId12"/>
@@ -3462,7 +3779,7 @@
               <w:noProof/>
               <w:color w:val="F95F56" w:themeColor="accent1" w:themeTint="BF"/>
             </w:rPr>
-            <w:t>8</w:t>
+            <w:t>5</w:t>
           </w:r>
           <w:r>
             <w:rPr>
@@ -6034,7 +6351,7 @@
 </file>
 
 <file path=customXml/itemProps1.xml><?xml version="1.0" encoding="utf-8"?>
-<ds:datastoreItem xmlns:ds="http://schemas.openxmlformats.org/officeDocument/2006/customXml" ds:itemID="{73C303E8-75ED-4D65-8BAF-A55D1609D7CE}">
+<ds:datastoreItem xmlns:ds="http://schemas.openxmlformats.org/officeDocument/2006/customXml" ds:itemID="{ECFFE6BD-C55E-464F-860F-155526D00A55}">
   <ds:schemaRefs>
     <ds:schemaRef ds:uri="http://schemas.openxmlformats.org/officeDocument/2006/bibliography"/>
   </ds:schemaRefs>

</xml_diff>

<commit_message>
Added Use Case Diagrams to SRS
</commit_message>
<xml_diff>
--- a/doc/SRS.docx
+++ b/doc/SRS.docx
@@ -33,25 +33,7 @@
               <w:szCs w:val="18"/>
               <w14:numForm w14:val="lining"/>
             </w:rPr>
-            <w:t xml:space="preserve">A </w:t>
-          </w:r>
-          <w:proofErr w:type="spellStart"/>
-          <w:r>
-            <w:rPr>
-              <w:color w:val="7F7F7F" w:themeColor="text1" w:themeTint="80"/>
-              <w:szCs w:val="18"/>
-              <w14:numForm w14:val="lining"/>
-            </w:rPr>
-            <w:t>Ludum</w:t>
-          </w:r>
-          <w:proofErr w:type="spellEnd"/>
-          <w:r>
-            <w:rPr>
-              <w:color w:val="7F7F7F" w:themeColor="text1" w:themeTint="80"/>
-              <w:szCs w:val="18"/>
-              <w14:numForm w14:val="lining"/>
-            </w:rPr>
-            <w:t xml:space="preserve"> Games Production</w:t>
+            <w:t>A Ludum Games Production</w:t>
           </w:r>
         </w:p>
         <w:p>
@@ -151,15 +133,7 @@
             <w:pStyle w:val="CompanyInfo"/>
           </w:pPr>
           <w:r>
-            <w:t xml:space="preserve">Trent </w:t>
-          </w:r>
-          <w:proofErr w:type="spellStart"/>
-          <w:r>
-            <w:t>Faris</w:t>
-          </w:r>
-          <w:proofErr w:type="spellEnd"/>
-          <w:r>
-            <w:t xml:space="preserve"> and Jeremy Hamilton</w:t>
+            <w:t>Trent Faris and Jeremy Hamilton</w:t>
           </w:r>
         </w:p>
         <w:p>
@@ -575,17 +549,8 @@
                     <w:sz w:val="20"/>
                     <w:szCs w:val="20"/>
                   </w:rPr>
-                  <w:t xml:space="preserve">Trent </w:t>
+                  <w:t>Trent Faris</w:t>
                 </w:r>
-                <w:proofErr w:type="spellStart"/>
-                <w:r>
-                  <w:rPr>
-                    <w:sz w:val="20"/>
-                    <w:szCs w:val="20"/>
-                  </w:rPr>
-                  <w:t>Faris</w:t>
-                </w:r>
-                <w:proofErr w:type="spellEnd"/>
               </w:p>
             </w:tc>
             <w:tc>
@@ -666,6 +631,15 @@
                   </w:rPr>
                   <w:t>Fixed typos and added some detail to descriptions</w:t>
                 </w:r>
+                <w:r>
+                  <w:rPr>
+                    <w:sz w:val="20"/>
+                    <w:szCs w:val="20"/>
+                  </w:rPr>
+                  <w:t xml:space="preserve"> and Use Case Diagrams.</w:t>
+                </w:r>
+                <w:bookmarkStart w:id="0" w:name="_GoBack"/>
+                <w:bookmarkEnd w:id="0"/>
               </w:p>
             </w:tc>
             <w:tc>
@@ -754,8 +728,8 @@
         </w:p>
       </w:sdtContent>
     </w:sdt>
-    <w:bookmarkStart w:id="0" w:name="_Toc290225024" w:displacedByCustomXml="prev"/>
-    <w:bookmarkEnd w:id="0" w:displacedByCustomXml="next"/>
+    <w:bookmarkStart w:id="1" w:name="_Toc290225024" w:displacedByCustomXml="prev"/>
+    <w:bookmarkEnd w:id="1" w:displacedByCustomXml="next"/>
     <w:sdt>
       <w:sdtPr>
         <w:rPr>
@@ -2221,8 +2195,6 @@
         <w:lastRenderedPageBreak/>
         <w:br w:type="page"/>
       </w:r>
-      <w:bookmarkStart w:id="1" w:name="_GoBack"/>
-      <w:bookmarkEnd w:id="1"/>
     </w:p>
     <w:p>
       <w:pPr>
@@ -2250,45 +2222,45 @@
       <w:pPr>
         <w:pStyle w:val="Heading2"/>
       </w:pPr>
-      <w:bookmarkStart w:id="3" w:name="_Toc290225029"/>
-      <w:bookmarkStart w:id="4" w:name="_Toc370750686"/>
+      <w:bookmarkStart w:id="3" w:name="_Toc370750686"/>
+      <w:bookmarkStart w:id="4" w:name="_Toc290225029"/>
       <w:r>
         <w:t>Scope</w:t>
       </w:r>
+      <w:bookmarkEnd w:id="3"/>
+    </w:p>
+    <w:p>
+      <w:r>
+        <w:t>This game is a way that multiple players can engage in a battle of strategy! It is a battle of wits, gamble, and intelligence. The scope of this project is to make a fun and enjoyable game that friends can enjoy.</w:t>
+      </w:r>
+    </w:p>
+    <w:p>
+      <w:pPr>
+        <w:pStyle w:val="Heading2"/>
+      </w:pPr>
+      <w:bookmarkStart w:id="5" w:name="_Toc370750687"/>
+      <w:r>
+        <w:t>Definitions</w:t>
+      </w:r>
+      <w:bookmarkEnd w:id="5"/>
+    </w:p>
+    <w:p>
+      <w:r>
+        <w:t>This document may refer to several military terms. Be familiar with the terms of combat.</w:t>
+      </w:r>
+    </w:p>
+    <w:p>
+      <w:r>
+        <w:t>Pieces and units may be used interchangeably and refer to a Player’s soldiers and vehicles (i.e. any mobile property)</w:t>
+      </w:r>
+    </w:p>
+    <w:p/>
+    <w:p>
+      <w:pPr>
+        <w:pStyle w:val="Heading1"/>
+      </w:pPr>
+      <w:bookmarkStart w:id="6" w:name="_Toc370750688"/>
       <w:bookmarkEnd w:id="4"/>
-    </w:p>
-    <w:p>
-      <w:r>
-        <w:t>This game is a way that multiple players can engage in a battle of strategy! It is a battle of wits, gamble, and intelligence. The scope of this project is to make a fun and enjoyable game that friends can enjoy.</w:t>
-      </w:r>
-    </w:p>
-    <w:p>
-      <w:pPr>
-        <w:pStyle w:val="Heading2"/>
-      </w:pPr>
-      <w:bookmarkStart w:id="5" w:name="_Toc370750687"/>
-      <w:r>
-        <w:t>Definitions</w:t>
-      </w:r>
-      <w:bookmarkEnd w:id="5"/>
-    </w:p>
-    <w:p>
-      <w:r>
-        <w:t>This document may refer to several military terms. Be familiar with the terms of combat.</w:t>
-      </w:r>
-    </w:p>
-    <w:p>
-      <w:r>
-        <w:t>Pieces and units may be used interchangeably and refer to a Player’s soldiers and vehicles (i.e. any mobile property)</w:t>
-      </w:r>
-    </w:p>
-    <w:p/>
-    <w:p>
-      <w:pPr>
-        <w:pStyle w:val="Heading1"/>
-      </w:pPr>
-      <w:bookmarkStart w:id="6" w:name="_Toc370750688"/>
-      <w:bookmarkEnd w:id="3"/>
       <w:r>
         <w:t>Overall Description</w:t>
       </w:r>
@@ -2301,15 +2273,7 @@
         </w:rPr>
       </w:pPr>
       <w:r>
-        <w:t xml:space="preserve">Advanced Battle is a </w:t>
-      </w:r>
-      <w:proofErr w:type="spellStart"/>
-      <w:r>
-        <w:t>take off</w:t>
-      </w:r>
-      <w:proofErr w:type="spellEnd"/>
-      <w:r>
-        <w:t xml:space="preserve"> </w:t>
+        <w:t xml:space="preserve">Advanced Battle is a take off </w:t>
       </w:r>
       <w:r>
         <w:t xml:space="preserve">of </w:t>
@@ -2530,18 +2494,10 @@
         <w:t xml:space="preserve"> and gain funds each turn dependent o</w:t>
       </w:r>
       <w:r>
-        <w:t xml:space="preserve">n the number of cities they own; the player will earn a 1000 gold per </w:t>
-      </w:r>
-      <w:proofErr w:type="gramStart"/>
-      <w:r>
-        <w:t xml:space="preserve">city </w:t>
-      </w:r>
-      <w:r>
-        <w:t xml:space="preserve"> per</w:t>
-      </w:r>
-      <w:proofErr w:type="gramEnd"/>
-      <w:r>
-        <w:t xml:space="preserve"> turn.</w:t>
+        <w:t xml:space="preserve">n the number of cities they own; the player will earn a 1000 gold per city </w:t>
+      </w:r>
+      <w:r>
+        <w:t xml:space="preserve"> per turn.</w:t>
       </w:r>
     </w:p>
     <w:p>
@@ -2588,15 +2544,7 @@
     </w:p>
     <w:p>
       <w:r>
-        <w:t xml:space="preserve">Fog of War limits the </w:t>
-      </w:r>
-      <w:proofErr w:type="gramStart"/>
-      <w:r>
-        <w:t>players</w:t>
-      </w:r>
-      <w:proofErr w:type="gramEnd"/>
-      <w:r>
-        <w:t xml:space="preserve"> vision to a particular number of squares.</w:t>
+        <w:t>Fog of War limits the players vision to a particular number of squares.</w:t>
       </w:r>
     </w:p>
     <w:p>
@@ -2623,14 +2571,12 @@
       </w:r>
     </w:p>
     <w:p>
-      <w:proofErr w:type="gramStart"/>
       <w:r>
         <w:t>Unit that has a</w:t>
       </w:r>
       <w:r>
         <w:t>n assault rifle, the ability to liberate cities, and can move through mountains.</w:t>
       </w:r>
-      <w:proofErr w:type="gramEnd"/>
     </w:p>
     <w:p>
       <w:pPr>
@@ -2664,11 +2610,9 @@
       </w:r>
     </w:p>
     <w:p>
-      <w:proofErr w:type="gramStart"/>
       <w:r>
         <w:t>Tank that has shell rounds and great defense.</w:t>
       </w:r>
-      <w:proofErr w:type="gramEnd"/>
     </w:p>
     <w:p>
       <w:pPr>
@@ -2702,11 +2646,9 @@
       </w:r>
     </w:p>
     <w:p>
-      <w:proofErr w:type="gramStart"/>
       <w:r>
         <w:t>Vehicle that has extended vision, and carries an assault rifle.</w:t>
       </w:r>
-      <w:proofErr w:type="gramEnd"/>
     </w:p>
     <w:p>
       <w:pPr>
@@ -2722,11 +2664,9 @@
       </w:r>
     </w:p>
     <w:p>
-      <w:proofErr w:type="gramStart"/>
       <w:r>
         <w:t>Tank that is not able to attack, but when resting refills the gas and ammo of adjacent vehicles and Demolition Infantry.</w:t>
       </w:r>
-      <w:proofErr w:type="gramEnd"/>
     </w:p>
     <w:p>
       <w:pPr>
@@ -2742,11 +2682,9 @@
       </w:r>
     </w:p>
     <w:p>
-      <w:proofErr w:type="gramStart"/>
       <w:r>
         <w:t>Unit that can attack at a distance of 2 squares.</w:t>
       </w:r>
-      <w:proofErr w:type="gramEnd"/>
     </w:p>
     <w:p>
       <w:pPr>
@@ -2762,11 +2700,9 @@
       </w:r>
     </w:p>
     <w:p>
-      <w:proofErr w:type="gramStart"/>
       <w:r>
         <w:t>Extended range attacking unit that can only target units in the air.</w:t>
       </w:r>
-      <w:proofErr w:type="gramEnd"/>
     </w:p>
     <w:p>
       <w:pPr>
@@ -2782,11 +2718,9 @@
       </w:r>
     </w:p>
     <w:p>
-      <w:proofErr w:type="gramStart"/>
       <w:r>
         <w:t>Extended range attacking unit that can only target units on the ground.</w:t>
       </w:r>
-      <w:proofErr w:type="gramEnd"/>
     </w:p>
     <w:p>
       <w:pPr>
@@ -2802,11 +2736,9 @@
       </w:r>
     </w:p>
     <w:p>
-      <w:proofErr w:type="gramStart"/>
       <w:r>
         <w:t>Unit that has shells which are effective against air craft.</w:t>
       </w:r>
-      <w:proofErr w:type="gramEnd"/>
     </w:p>
     <w:p>
       <w:pPr>
@@ -2828,11 +2760,9 @@
       </w:r>
     </w:p>
     <w:p>
-      <w:proofErr w:type="gramStart"/>
       <w:r>
         <w:t>Ship that has long range missiles that can attack all units at a distance.</w:t>
       </w:r>
-      <w:proofErr w:type="gramEnd"/>
     </w:p>
     <w:p>
       <w:pPr>
@@ -2848,12 +2778,10 @@
       </w:r>
     </w:p>
     <w:p>
-      <w:proofErr w:type="gramStart"/>
       <w:r>
         <w:lastRenderedPageBreak/>
         <w:t>Unit that can attack other ships and can submerge underwater preventing it from being seen unless an enemy unit is adjacent to it.</w:t>
       </w:r>
-      <w:proofErr w:type="gramEnd"/>
     </w:p>
     <w:p>
       <w:pPr>
@@ -2869,11 +2797,9 @@
       </w:r>
     </w:p>
     <w:p>
-      <w:proofErr w:type="gramStart"/>
       <w:r>
         <w:t>Ship with extended vision that is effective against other ships.</w:t>
       </w:r>
-      <w:proofErr w:type="gramEnd"/>
     </w:p>
     <w:p>
       <w:pPr>
@@ -2907,11 +2833,9 @@
       </w:r>
     </w:p>
     <w:p>
-      <w:proofErr w:type="gramStart"/>
       <w:r>
         <w:t>Aircraft effective at taking down other aircraft.</w:t>
       </w:r>
-      <w:proofErr w:type="gramEnd"/>
     </w:p>
     <w:p>
       <w:pPr>
@@ -2973,21 +2897,8 @@
     </w:p>
     <w:p>
       <w:r>
-        <w:t xml:space="preserve">This game uses </w:t>
-      </w:r>
-      <w:proofErr w:type="spellStart"/>
-      <w:r>
-        <w:t>AndEngine</w:t>
-      </w:r>
-      <w:proofErr w:type="spellEnd"/>
-      <w:r>
-        <w:t xml:space="preserve"> which uses OpenGL ES2 which is only rated for Android 2.2 and above. </w:t>
-      </w:r>
-      <w:proofErr w:type="gramStart"/>
-      <w:r>
-        <w:t>Other constraints maybe a phone that has a limited amount of memory.</w:t>
-      </w:r>
-      <w:proofErr w:type="gramEnd"/>
+        <w:t>This game uses AndEngine which uses OpenGL ES2 which is only rated for Android 2.2 and above. Other constraints maybe a phone that has a limited amount of memory.</w:t>
+      </w:r>
     </w:p>
     <w:p>
       <w:pPr>
@@ -3183,15 +3094,7 @@
     </w:p>
     <w:p>
       <w:r>
-        <w:t xml:space="preserve">Additional pieces, while not too terribly difficult to add. Are still unique additions to the </w:t>
-      </w:r>
-      <w:proofErr w:type="gramStart"/>
-      <w:r>
-        <w:t>game.</w:t>
-      </w:r>
-      <w:proofErr w:type="gramEnd"/>
-      <w:r>
-        <w:t xml:space="preserve"> These are left as stretch goals because it is not known how they will affect the balance of the game, and may be removed dependent upon the developers’ judgment.</w:t>
+        <w:t>Additional pieces, while not too terribly difficult to add. Are still unique additions to the game. These are left as stretch goals because it is not known how they will affect the balance of the game, and may be removed dependent upon the developers’ judgment.</w:t>
       </w:r>
     </w:p>
     <w:p>
@@ -3208,11 +3111,9 @@
       </w:r>
     </w:p>
     <w:p>
-      <w:proofErr w:type="gramStart"/>
       <w:r>
         <w:t>Supped up large tank.</w:t>
       </w:r>
-      <w:proofErr w:type="gramEnd"/>
     </w:p>
     <w:p>
       <w:pPr>
@@ -3228,19 +3129,9 @@
       </w:r>
     </w:p>
     <w:p>
-      <w:proofErr w:type="gramStart"/>
-      <w:r>
-        <w:t>A class of vehicles that will carry other units.</w:t>
-      </w:r>
-      <w:proofErr w:type="gramEnd"/>
-      <w:r>
-        <w:t xml:space="preserve"> </w:t>
-      </w:r>
-      <w:proofErr w:type="gramStart"/>
-      <w:r>
-        <w:t>One for land, one for water, and one for air.</w:t>
-      </w:r>
-      <w:proofErr w:type="gramEnd"/>
+      <w:r>
+        <w:t>A class of vehicles that will carry other units. One for land, one for water, and one for air.</w:t>
+      </w:r>
     </w:p>
     <w:p>
       <w:pPr>
@@ -3256,13 +3147,8 @@
       </w:r>
     </w:p>
     <w:p>
-      <w:proofErr w:type="gramStart"/>
-      <w:r>
-        <w:t>Infantry unit that can plant a mine in a particular square.</w:t>
-      </w:r>
-      <w:proofErr w:type="gramEnd"/>
-      <w:r>
-        <w:t xml:space="preserve"> </w:t>
+      <w:r>
+        <w:t xml:space="preserve">Infantry unit that can plant a mine in a particular square. </w:t>
       </w:r>
     </w:p>
     <w:p>
@@ -3307,7 +3193,6 @@
       </w:r>
     </w:p>
     <w:p>
-      <w:proofErr w:type="gramStart"/>
       <w:r>
         <w:lastRenderedPageBreak/>
         <w:t xml:space="preserve">A way for </w:t>
@@ -3318,7 +3203,6 @@
       <w:r>
         <w:t xml:space="preserve"> of past battles.</w:t>
       </w:r>
-      <w:proofErr w:type="gramEnd"/>
       <w:r>
         <w:t xml:space="preserve"> This is a stretch goal since there would have to be a lot of extra media created (and art is not our strong suit), extra pages added, and so on. Most stretch goals are not difficult, but unfortunately could eventually lead to death by a thousand cuts.</w:t>
       </w:r>
@@ -3365,11 +3249,9 @@
       </w:r>
     </w:p>
     <w:p>
-      <w:proofErr w:type="gramStart"/>
       <w:r>
         <w:t>Battle with limited vision as an adversary.</w:t>
       </w:r>
-      <w:proofErr w:type="gramEnd"/>
     </w:p>
     <w:p>
       <w:pPr>
@@ -3494,7 +3376,233 @@
       </w:r>
     </w:p>
     <w:p/>
-    <w:p/>
+    <w:p>
+      <w:pPr>
+        <w:pStyle w:val="Heading2"/>
+      </w:pPr>
+      <w:r>
+        <w:t>Use Case Diagrams</w:t>
+      </w:r>
+    </w:p>
+    <w:p>
+      <w:pPr>
+        <w:rPr>
+          <w:rStyle w:val="Normal"/>
+          <w:rFonts w:ascii="Times New Roman" w:eastAsia="Times New Roman" w:hAnsi="Times New Roman" w:cs="Times New Roman"/>
+          <w:snapToGrid w:val="0"/>
+          <w:color w:val="000000"/>
+          <w:w w:val="0"/>
+          <w:sz w:val="0"/>
+          <w:szCs w:val="0"/>
+          <w:u w:color="000000"/>
+          <w:bdr w:val="none" w:sz="0" w:space="0" w:color="000000"/>
+          <w:shd w:val="clear" w:color="000000" w:fill="000000"/>
+          <w:lang w:eastAsia="x-none" w:bidi="x-none"/>
+        </w:rPr>
+      </w:pPr>
+      <w:r>
+        <w:rPr>
+          <w:noProof/>
+        </w:rPr>
+        <w:drawing>
+          <wp:inline distT="0" distB="0" distL="0" distR="0">
+            <wp:extent cx="2857500" cy="2349740"/>
+            <wp:effectExtent l="0" t="0" r="0" b="0"/>
+            <wp:docPr id="4" name="Picture 4" descr="C:\Users\JeremyLP\Pictures\MainMenuUseCase.png"/>
+            <wp:cNvGraphicFramePr>
+              <a:graphicFrameLocks xmlns:a="http://schemas.openxmlformats.org/drawingml/2006/main" noChangeAspect="1"/>
+            </wp:cNvGraphicFramePr>
+            <a:graphic xmlns:a="http://schemas.openxmlformats.org/drawingml/2006/main">
+              <a:graphicData uri="http://schemas.openxmlformats.org/drawingml/2006/picture">
+                <pic:pic xmlns:pic="http://schemas.openxmlformats.org/drawingml/2006/picture">
+                  <pic:nvPicPr>
+                    <pic:cNvPr id="0" name="Picture 1" descr="C:\Users\JeremyLP\Pictures\MainMenuUseCase.png"/>
+                    <pic:cNvPicPr>
+                      <a:picLocks noChangeAspect="1" noChangeArrowheads="1"/>
+                    </pic:cNvPicPr>
+                  </pic:nvPicPr>
+                  <pic:blipFill>
+                    <a:blip r:embed="rId11">
+                      <a:extLst>
+                        <a:ext uri="{28A0092B-C50C-407E-A947-70E740481C1C}">
+                          <a14:useLocalDpi xmlns:a14="http://schemas.microsoft.com/office/drawing/2010/main" val="0"/>
+                        </a:ext>
+                      </a:extLst>
+                    </a:blip>
+                    <a:srcRect/>
+                    <a:stretch>
+                      <a:fillRect/>
+                    </a:stretch>
+                  </pic:blipFill>
+                  <pic:spPr bwMode="auto">
+                    <a:xfrm>
+                      <a:off x="0" y="0"/>
+                      <a:ext cx="2857500" cy="2349740"/>
+                    </a:xfrm>
+                    <a:prstGeom prst="rect">
+                      <a:avLst/>
+                    </a:prstGeom>
+                    <a:noFill/>
+                    <a:ln>
+                      <a:noFill/>
+                    </a:ln>
+                  </pic:spPr>
+                </pic:pic>
+              </a:graphicData>
+            </a:graphic>
+          </wp:inline>
+        </w:drawing>
+      </w:r>
+      <w:r>
+        <w:rPr>
+          <w:rStyle w:val="Normal"/>
+          <w:rFonts w:ascii="Times New Roman" w:eastAsia="Times New Roman" w:hAnsi="Times New Roman" w:cs="Times New Roman"/>
+          <w:snapToGrid w:val="0"/>
+          <w:color w:val="000000"/>
+          <w:w w:val="0"/>
+          <w:sz w:val="0"/>
+          <w:szCs w:val="0"/>
+          <w:u w:color="000000"/>
+          <w:bdr w:val="none" w:sz="0" w:space="0" w:color="000000"/>
+          <w:shd w:val="clear" w:color="000000" w:fill="000000"/>
+          <w:lang w:val="x-none" w:eastAsia="x-none" w:bidi="x-none"/>
+        </w:rPr>
+        <w:t xml:space="preserve"> </w:t>
+      </w:r>
+      <w:r>
+        <w:rPr>
+          <w:noProof/>
+        </w:rPr>
+        <w:drawing>
+          <wp:inline distT="0" distB="0" distL="0" distR="0">
+            <wp:extent cx="3232167" cy="2362200"/>
+            <wp:effectExtent l="0" t="0" r="6350" b="0"/>
+            <wp:docPr id="5" name="Picture 5" descr="C:\Users\JeremyLP\Pictures\SettingsMenuUseCase.png"/>
+            <wp:cNvGraphicFramePr>
+              <a:graphicFrameLocks xmlns:a="http://schemas.openxmlformats.org/drawingml/2006/main" noChangeAspect="1"/>
+            </wp:cNvGraphicFramePr>
+            <a:graphic xmlns:a="http://schemas.openxmlformats.org/drawingml/2006/main">
+              <a:graphicData uri="http://schemas.openxmlformats.org/drawingml/2006/picture">
+                <pic:pic xmlns:pic="http://schemas.openxmlformats.org/drawingml/2006/picture">
+                  <pic:nvPicPr>
+                    <pic:cNvPr id="0" name="Picture 2" descr="C:\Users\JeremyLP\Pictures\SettingsMenuUseCase.png"/>
+                    <pic:cNvPicPr>
+                      <a:picLocks noChangeAspect="1" noChangeArrowheads="1"/>
+                    </pic:cNvPicPr>
+                  </pic:nvPicPr>
+                  <pic:blipFill>
+                    <a:blip r:embed="rId12">
+                      <a:extLst>
+                        <a:ext uri="{28A0092B-C50C-407E-A947-70E740481C1C}">
+                          <a14:useLocalDpi xmlns:a14="http://schemas.microsoft.com/office/drawing/2010/main" val="0"/>
+                        </a:ext>
+                      </a:extLst>
+                    </a:blip>
+                    <a:srcRect/>
+                    <a:stretch>
+                      <a:fillRect/>
+                    </a:stretch>
+                  </pic:blipFill>
+                  <pic:spPr bwMode="auto">
+                    <a:xfrm>
+                      <a:off x="0" y="0"/>
+                      <a:ext cx="3236312" cy="2365229"/>
+                    </a:xfrm>
+                    <a:prstGeom prst="rect">
+                      <a:avLst/>
+                    </a:prstGeom>
+                    <a:noFill/>
+                    <a:ln>
+                      <a:noFill/>
+                    </a:ln>
+                  </pic:spPr>
+                </pic:pic>
+              </a:graphicData>
+            </a:graphic>
+          </wp:inline>
+        </w:drawing>
+      </w:r>
+      <w:r>
+        <w:rPr>
+          <w:rStyle w:val="Normal"/>
+          <w:rFonts w:ascii="Times New Roman" w:eastAsia="Times New Roman" w:hAnsi="Times New Roman" w:cs="Times New Roman"/>
+          <w:snapToGrid w:val="0"/>
+          <w:color w:val="000000"/>
+          <w:w w:val="0"/>
+          <w:sz w:val="0"/>
+          <w:szCs w:val="0"/>
+          <w:u w:color="000000"/>
+          <w:bdr w:val="none" w:sz="0" w:space="0" w:color="000000"/>
+          <w:shd w:val="clear" w:color="000000" w:fill="000000"/>
+          <w:lang w:val="x-none" w:eastAsia="x-none" w:bidi="x-none"/>
+        </w:rPr>
+        <w:t xml:space="preserve"> </w:t>
+      </w:r>
+    </w:p>
+    <w:p>
+      <w:r>
+        <w:rPr>
+          <w:rFonts w:ascii="Times New Roman" w:eastAsia="Times New Roman" w:hAnsi="Times New Roman" w:cs="Times New Roman"/>
+          <w:noProof/>
+          <w:color w:val="000000"/>
+          <w:w w:val="0"/>
+          <w:sz w:val="0"/>
+          <w:szCs w:val="0"/>
+          <w:u w:color="000000"/>
+          <w:bdr w:val="none" w:sz="0" w:space="0" w:color="000000"/>
+          <w:shd w:val="clear" w:color="000000" w:fill="000000"/>
+        </w:rPr>
+        <w:lastRenderedPageBreak/>
+        <w:drawing>
+          <wp:inline distT="0" distB="0" distL="0" distR="0">
+            <wp:extent cx="6248400" cy="4380927"/>
+            <wp:effectExtent l="0" t="0" r="0" b="635"/>
+            <wp:docPr id="6" name="Picture 6" descr="C:\Users\JeremyLP\Pictures\InGameUseCase.png"/>
+            <wp:cNvGraphicFramePr>
+              <a:graphicFrameLocks xmlns:a="http://schemas.openxmlformats.org/drawingml/2006/main" noChangeAspect="1"/>
+            </wp:cNvGraphicFramePr>
+            <a:graphic xmlns:a="http://schemas.openxmlformats.org/drawingml/2006/main">
+              <a:graphicData uri="http://schemas.openxmlformats.org/drawingml/2006/picture">
+                <pic:pic xmlns:pic="http://schemas.openxmlformats.org/drawingml/2006/picture">
+                  <pic:nvPicPr>
+                    <pic:cNvPr id="0" name="Picture 3" descr="C:\Users\JeremyLP\Pictures\InGameUseCase.png"/>
+                    <pic:cNvPicPr>
+                      <a:picLocks noChangeAspect="1" noChangeArrowheads="1"/>
+                    </pic:cNvPicPr>
+                  </pic:nvPicPr>
+                  <pic:blipFill>
+                    <a:blip r:embed="rId13">
+                      <a:extLst>
+                        <a:ext uri="{28A0092B-C50C-407E-A947-70E740481C1C}">
+                          <a14:useLocalDpi xmlns:a14="http://schemas.microsoft.com/office/drawing/2010/main" val="0"/>
+                        </a:ext>
+                      </a:extLst>
+                    </a:blip>
+                    <a:srcRect/>
+                    <a:stretch>
+                      <a:fillRect/>
+                    </a:stretch>
+                  </pic:blipFill>
+                  <pic:spPr bwMode="auto">
+                    <a:xfrm>
+                      <a:off x="0" y="0"/>
+                      <a:ext cx="6250495" cy="4382396"/>
+                    </a:xfrm>
+                    <a:prstGeom prst="rect">
+                      <a:avLst/>
+                    </a:prstGeom>
+                    <a:noFill/>
+                    <a:ln>
+                      <a:noFill/>
+                    </a:ln>
+                  </pic:spPr>
+                </pic:pic>
+              </a:graphicData>
+            </a:graphic>
+          </wp:inline>
+        </w:drawing>
+      </w:r>
+    </w:p>
     <w:p>
       <w:pPr>
         <w:pStyle w:val="Heading2"/>
@@ -3527,7 +3635,7 @@
                     <pic:cNvPicPr/>
                   </pic:nvPicPr>
                   <pic:blipFill>
-                    <a:blip r:embed="rId11">
+                    <a:blip r:embed="rId14">
                       <a:extLst>
                         <a:ext uri="{28A0092B-C50C-407E-A947-70E740481C1C}">
                           <a14:useLocalDpi xmlns:a14="http://schemas.microsoft.com/office/drawing/2010/main" val="0"/>
@@ -3555,8 +3663,8 @@
       </w:r>
     </w:p>
     <w:sectPr>
-      <w:headerReference w:type="default" r:id="rId12"/>
-      <w:footerReference w:type="default" r:id="rId13"/>
+      <w:headerReference w:type="default" r:id="rId15"/>
+      <w:footerReference w:type="default" r:id="rId16"/>
       <w:pgSz w:w="12240" w:h="15840" w:code="1"/>
       <w:pgMar w:top="720" w:right="1080" w:bottom="720" w:left="1080" w:header="576" w:footer="720" w:gutter="0"/>
       <w:cols w:space="720"/>
@@ -3779,7 +3887,7 @@
               <w:noProof/>
               <w:color w:val="F95F56" w:themeColor="accent1" w:themeTint="BF"/>
             </w:rPr>
-            <w:t>5</w:t>
+            <w:t>2</w:t>
           </w:r>
           <w:r>
             <w:rPr>
@@ -6351,7 +6459,7 @@
 </file>
 
 <file path=customXml/itemProps1.xml><?xml version="1.0" encoding="utf-8"?>
-<ds:datastoreItem xmlns:ds="http://schemas.openxmlformats.org/officeDocument/2006/customXml" ds:itemID="{ECFFE6BD-C55E-464F-860F-155526D00A55}">
+<ds:datastoreItem xmlns:ds="http://schemas.openxmlformats.org/officeDocument/2006/customXml" ds:itemID="{694B0B71-3E2E-4E4F-9795-6AC124FC49AE}">
   <ds:schemaRefs>
     <ds:schemaRef ds:uri="http://schemas.openxmlformats.org/officeDocument/2006/bibliography"/>
   </ds:schemaRefs>

</xml_diff>